<commit_message>
Significance of the Study added
</commit_message>
<xml_diff>
--- a/CAPSTONE-PROPOSAL-SHEET.docx
+++ b/CAPSTONE-PROPOSAL-SHEET.docx
@@ -1483,24 +1483,205 @@
           </w:p>
           <w:p>
             <w:pPr>
-              <w:rPr>
-                <w:color w:val="000000" w:themeColor="text1"/>
+              <w:jc w:val="both"/>
+              <w:rPr>
+                <w:color w:val="000000" w:themeColor="text1"/>
+                <w:szCs w:val="14"/>
+                <w:shd w:val="clear" w:color="auto" w:fill="FFFFFF"/>
+              </w:rPr>
+            </w:pPr>
+            <w:r>
+              <w:rPr>
+                <w:b/>
+                <w:color w:val="000000" w:themeColor="text1"/>
+                <w:szCs w:val="14"/>
+                <w:shd w:val="clear" w:color="auto" w:fill="FFFFFF"/>
+              </w:rPr>
+              <w:t xml:space="preserve">         </w:t>
+            </w:r>
+            <w:r>
+              <w:rPr>
+                <w:color w:val="000000" w:themeColor="text1"/>
+                <w:szCs w:val="14"/>
+                <w:shd w:val="clear" w:color="auto" w:fill="FFFFFF"/>
+              </w:rPr>
+              <w:t>This study will be helpful to the following:</w:t>
+            </w:r>
+          </w:p>
+          <w:p>
+            <w:pPr>
+              <w:jc w:val="both"/>
+              <w:rPr>
+                <w:color w:val="000000" w:themeColor="text1"/>
+                <w:szCs w:val="14"/>
+                <w:shd w:val="clear" w:color="auto" w:fill="FFFFFF"/>
+              </w:rPr>
+            </w:pPr>
+          </w:p>
+          <w:p>
+            <w:pPr>
+              <w:jc w:val="both"/>
+            </w:pPr>
+            <w:r>
+              <w:t xml:space="preserve">            </w:t>
+            </w:r>
+            <w:r>
+              <w:t>Students. The study will provide a system to the students that having problems with their code that they want to fix without waiting. It will help them to easily understand and get the solution to their programming-related problems in no time and less hassle.</w:t>
+            </w:r>
+          </w:p>
+          <w:p>
+            <w:pPr>
+              <w:jc w:val="both"/>
+              <w:rPr>
+                <w:color w:val="000000" w:themeColor="text1"/>
+                <w:szCs w:val="14"/>
+                <w:shd w:val="clear" w:color="auto" w:fill="FFFFFF"/>
+              </w:rPr>
+            </w:pPr>
+          </w:p>
+          <w:p>
+            <w:pPr>
+              <w:jc w:val="both"/>
+              <w:rPr>
+                <w:color w:val="000000" w:themeColor="text1"/>
+                <w:szCs w:val="14"/>
+                <w:shd w:val="clear" w:color="auto" w:fill="FFFFFF"/>
+              </w:rPr>
+            </w:pPr>
+            <w:r>
+              <w:rPr>
+                <w:color w:val="000000" w:themeColor="text1"/>
+                <w:szCs w:val="14"/>
+                <w:shd w:val="clear" w:color="auto" w:fill="FFFFFF"/>
+              </w:rPr>
+              <w:t xml:space="preserve">            </w:t>
+            </w:r>
+            <w:r>
+              <w:rPr>
+                <w:color w:val="000000" w:themeColor="text1"/>
+                <w:szCs w:val="14"/>
+                <w:shd w:val="clear" w:color="auto" w:fill="FFFFFF"/>
+              </w:rPr>
+              <w:t>Teachers. It will help the teacher who has free time that wants to earn extra income and also improve their mental and logic in teaching. In addition, it also makes them feel happy because their teaching helps a lot of students.</w:t>
+            </w:r>
+          </w:p>
+          <w:p>
+            <w:pPr>
+              <w:jc w:val="both"/>
+              <w:rPr>
+                <w:color w:val="000000" w:themeColor="text1"/>
+                <w:szCs w:val="14"/>
+                <w:shd w:val="clear" w:color="auto" w:fill="FFFFFF"/>
+              </w:rPr>
+            </w:pPr>
+          </w:p>
+          <w:p>
+            <w:pPr>
+              <w:jc w:val="both"/>
+              <w:rPr>
+                <w:color w:val="000000" w:themeColor="text1"/>
+                <w:szCs w:val="14"/>
+                <w:shd w:val="clear" w:color="auto" w:fill="FFFFFF"/>
+              </w:rPr>
+            </w:pPr>
+            <w:r>
+              <w:rPr>
+                <w:color w:val="000000" w:themeColor="text1"/>
+                <w:szCs w:val="14"/>
+                <w:shd w:val="clear" w:color="auto" w:fill="FFFFFF"/>
+              </w:rPr>
+              <w:lastRenderedPageBreak/>
+              <w:t xml:space="preserve">            </w:t>
+            </w:r>
+            <w:r>
+              <w:rPr>
+                <w:color w:val="000000" w:themeColor="text1"/>
+                <w:szCs w:val="14"/>
+                <w:shd w:val="clear" w:color="auto" w:fill="FFFFFF"/>
+              </w:rPr>
+              <w:t>Academic Institution. It will help them to lessen their burden in making the student understand their lessons in regards to programming courses.</w:t>
+            </w:r>
+          </w:p>
+          <w:p>
+            <w:pPr>
+              <w:jc w:val="both"/>
+              <w:rPr>
+                <w:color w:val="000000" w:themeColor="text1"/>
+                <w:szCs w:val="14"/>
+                <w:shd w:val="clear" w:color="auto" w:fill="FFFFFF"/>
+              </w:rPr>
+            </w:pPr>
+          </w:p>
+          <w:p>
+            <w:pPr>
+              <w:jc w:val="both"/>
+              <w:rPr>
+                <w:color w:val="000000" w:themeColor="text1"/>
+                <w:szCs w:val="14"/>
+                <w:shd w:val="clear" w:color="auto" w:fill="FFFFFF"/>
+              </w:rPr>
+            </w:pPr>
+            <w:r>
+              <w:rPr>
+                <w:color w:val="000000" w:themeColor="text1"/>
+                <w:szCs w:val="14"/>
+                <w:shd w:val="clear" w:color="auto" w:fill="FFFFFF"/>
+              </w:rPr>
+              <w:t xml:space="preserve">            </w:t>
+            </w:r>
+            <w:r>
+              <w:rPr>
+                <w:color w:val="000000" w:themeColor="text1"/>
+                <w:szCs w:val="14"/>
+                <w:shd w:val="clear" w:color="auto" w:fill="FFFFFF"/>
+              </w:rPr>
+              <w:t>Researchers. This study will give a big help to future researchers on how to give alternate ways on helping the students who’s struggling with their programming course they take up.</w:t>
+            </w:r>
+          </w:p>
+          <w:p>
+            <w:pPr>
+              <w:jc w:val="both"/>
+              <w:rPr>
                 <w:sz w:val="18"/>
-                <w:szCs w:val="14"/>
-                <w:shd w:val="clear" w:color="auto" w:fill="FFFFFF"/>
-              </w:rPr>
-            </w:pPr>
-            <w:r>
-              <w:rPr>
-                <w:b/>
-                <w:color w:val="000000" w:themeColor="text1"/>
-                <w:szCs w:val="14"/>
-                <w:shd w:val="clear" w:color="auto" w:fill="FFFFFF"/>
-              </w:rPr>
-              <w:t xml:space="preserve">         </w:t>
-            </w:r>
+              </w:rPr>
+            </w:pPr>
             <w:bookmarkStart w:id="0" w:name="_GoBack"/>
             <w:bookmarkEnd w:id="0"/>
+          </w:p>
+          <w:p>
+            <w:pPr>
+              <w:jc w:val="both"/>
+              <w:rPr>
+                <w:b/>
+                <w:sz w:val="18"/>
+              </w:rPr>
+            </w:pPr>
+            <w:r>
+              <w:rPr>
+                <w:b/>
+                <w:sz w:val="18"/>
+              </w:rPr>
+              <w:t>Sources of Data:</w:t>
+            </w:r>
+          </w:p>
+          <w:p>
+            <w:pPr>
+              <w:rPr>
+                <w:color w:val="000000" w:themeColor="text1"/>
+                <w:sz w:val="18"/>
+                <w:szCs w:val="14"/>
+                <w:shd w:val="clear" w:color="auto" w:fill="FFFFFF"/>
+              </w:rPr>
+            </w:pPr>
+            <w:r>
+              <w:rPr>
+                <w:b/>
+                <w:color w:val="000000" w:themeColor="text1"/>
+                <w:szCs w:val="14"/>
+                <w:shd w:val="clear" w:color="auto" w:fill="FFFFFF"/>
+              </w:rPr>
+              <w:t xml:space="preserve">         </w:t>
+            </w:r>
             <w:proofErr w:type="spellStart"/>
             <w:r>
               <w:rPr>
@@ -1880,593 +2061,6 @@
                 <w:szCs w:val="14"/>
                 <w:shd w:val="clear" w:color="auto" w:fill="FFFFFF"/>
               </w:rPr>
-              <w:t xml:space="preserve">            2. Lorem ipsum dolor sit </w:t>
-            </w:r>
-            <w:proofErr w:type="spellStart"/>
-            <w:r>
-              <w:rPr>
-                <w:color w:val="000000" w:themeColor="text1"/>
-                <w:szCs w:val="14"/>
-                <w:shd w:val="clear" w:color="auto" w:fill="FFFFFF"/>
-              </w:rPr>
-              <w:t>amet</w:t>
-            </w:r>
-            <w:proofErr w:type="spellEnd"/>
-            <w:r>
-              <w:rPr>
-                <w:color w:val="000000" w:themeColor="text1"/>
-                <w:szCs w:val="14"/>
-                <w:shd w:val="clear" w:color="auto" w:fill="FFFFFF"/>
-              </w:rPr>
-              <w:t xml:space="preserve">, </w:t>
-            </w:r>
-            <w:proofErr w:type="spellStart"/>
-            <w:r>
-              <w:rPr>
-                <w:color w:val="000000" w:themeColor="text1"/>
-                <w:szCs w:val="14"/>
-                <w:shd w:val="clear" w:color="auto" w:fill="FFFFFF"/>
-              </w:rPr>
-              <w:t>consectetuer</w:t>
-            </w:r>
-            <w:proofErr w:type="spellEnd"/>
-            <w:r>
-              <w:rPr>
-                <w:color w:val="000000" w:themeColor="text1"/>
-                <w:szCs w:val="14"/>
-                <w:shd w:val="clear" w:color="auto" w:fill="FFFFFF"/>
-              </w:rPr>
-              <w:t xml:space="preserve"> </w:t>
-            </w:r>
-            <w:proofErr w:type="spellStart"/>
-            <w:r>
-              <w:rPr>
-                <w:color w:val="000000" w:themeColor="text1"/>
-                <w:szCs w:val="14"/>
-                <w:shd w:val="clear" w:color="auto" w:fill="FFFFFF"/>
-              </w:rPr>
-              <w:t>adipiscing</w:t>
-            </w:r>
-            <w:proofErr w:type="spellEnd"/>
-            <w:r>
-              <w:rPr>
-                <w:color w:val="000000" w:themeColor="text1"/>
-                <w:szCs w:val="14"/>
-                <w:shd w:val="clear" w:color="auto" w:fill="FFFFFF"/>
-              </w:rPr>
-              <w:t xml:space="preserve"> </w:t>
-            </w:r>
-            <w:proofErr w:type="spellStart"/>
-            <w:r>
-              <w:rPr>
-                <w:color w:val="000000" w:themeColor="text1"/>
-                <w:szCs w:val="14"/>
-                <w:shd w:val="clear" w:color="auto" w:fill="FFFFFF"/>
-              </w:rPr>
-              <w:t>elit</w:t>
-            </w:r>
-            <w:proofErr w:type="spellEnd"/>
-            <w:r>
-              <w:rPr>
-                <w:color w:val="000000" w:themeColor="text1"/>
-                <w:szCs w:val="14"/>
-                <w:shd w:val="clear" w:color="auto" w:fill="FFFFFF"/>
-              </w:rPr>
-              <w:t>;</w:t>
-            </w:r>
-          </w:p>
-          <w:p>
-            <w:pPr>
-              <w:jc w:val="both"/>
-              <w:rPr>
-                <w:color w:val="000000" w:themeColor="text1"/>
-                <w:szCs w:val="14"/>
-                <w:shd w:val="clear" w:color="auto" w:fill="FFFFFF"/>
-              </w:rPr>
-            </w:pPr>
-            <w:r>
-              <w:rPr>
-                <w:color w:val="000000" w:themeColor="text1"/>
-                <w:szCs w:val="14"/>
-                <w:shd w:val="clear" w:color="auto" w:fill="FFFFFF"/>
-              </w:rPr>
-              <w:t xml:space="preserve">            3. Lorem ipsum dolor sit </w:t>
-            </w:r>
-            <w:proofErr w:type="spellStart"/>
-            <w:r>
-              <w:rPr>
-                <w:color w:val="000000" w:themeColor="text1"/>
-                <w:szCs w:val="14"/>
-                <w:shd w:val="clear" w:color="auto" w:fill="FFFFFF"/>
-              </w:rPr>
-              <w:t>amet</w:t>
-            </w:r>
-            <w:proofErr w:type="spellEnd"/>
-            <w:r>
-              <w:rPr>
-                <w:color w:val="000000" w:themeColor="text1"/>
-                <w:szCs w:val="14"/>
-                <w:shd w:val="clear" w:color="auto" w:fill="FFFFFF"/>
-              </w:rPr>
-              <w:t xml:space="preserve">, </w:t>
-            </w:r>
-            <w:proofErr w:type="spellStart"/>
-            <w:r>
-              <w:rPr>
-                <w:color w:val="000000" w:themeColor="text1"/>
-                <w:szCs w:val="14"/>
-                <w:shd w:val="clear" w:color="auto" w:fill="FFFFFF"/>
-              </w:rPr>
-              <w:t>consectetuer</w:t>
-            </w:r>
-            <w:proofErr w:type="spellEnd"/>
-            <w:r>
-              <w:rPr>
-                <w:color w:val="000000" w:themeColor="text1"/>
-                <w:szCs w:val="14"/>
-                <w:shd w:val="clear" w:color="auto" w:fill="FFFFFF"/>
-              </w:rPr>
-              <w:t xml:space="preserve"> </w:t>
-            </w:r>
-            <w:proofErr w:type="spellStart"/>
-            <w:r>
-              <w:rPr>
-                <w:color w:val="000000" w:themeColor="text1"/>
-                <w:szCs w:val="14"/>
-                <w:shd w:val="clear" w:color="auto" w:fill="FFFFFF"/>
-              </w:rPr>
-              <w:t>adipiscing</w:t>
-            </w:r>
-            <w:proofErr w:type="spellEnd"/>
-            <w:r>
-              <w:rPr>
-                <w:color w:val="000000" w:themeColor="text1"/>
-                <w:szCs w:val="14"/>
-                <w:shd w:val="clear" w:color="auto" w:fill="FFFFFF"/>
-              </w:rPr>
-              <w:t xml:space="preserve"> </w:t>
-            </w:r>
-            <w:proofErr w:type="spellStart"/>
-            <w:r>
-              <w:rPr>
-                <w:color w:val="000000" w:themeColor="text1"/>
-                <w:szCs w:val="14"/>
-                <w:shd w:val="clear" w:color="auto" w:fill="FFFFFF"/>
-              </w:rPr>
-              <w:t>elit</w:t>
-            </w:r>
-            <w:proofErr w:type="spellEnd"/>
-            <w:r>
-              <w:rPr>
-                <w:color w:val="000000" w:themeColor="text1"/>
-                <w:szCs w:val="14"/>
-                <w:shd w:val="clear" w:color="auto" w:fill="FFFFFF"/>
-              </w:rPr>
-              <w:t>;</w:t>
-            </w:r>
-          </w:p>
-          <w:p>
-            <w:pPr>
-              <w:jc w:val="both"/>
-              <w:rPr>
-                <w:sz w:val="18"/>
-              </w:rPr>
-            </w:pPr>
-          </w:p>
-          <w:p>
-            <w:pPr>
-              <w:jc w:val="both"/>
-              <w:rPr>
-                <w:b/>
-                <w:sz w:val="18"/>
-              </w:rPr>
-            </w:pPr>
-            <w:r>
-              <w:rPr>
-                <w:b/>
-                <w:sz w:val="18"/>
-              </w:rPr>
-              <w:t>Sources of Data:</w:t>
-            </w:r>
-          </w:p>
-          <w:p>
-            <w:pPr>
-              <w:rPr>
-                <w:color w:val="000000" w:themeColor="text1"/>
-                <w:sz w:val="18"/>
-                <w:szCs w:val="14"/>
-                <w:shd w:val="clear" w:color="auto" w:fill="FFFFFF"/>
-              </w:rPr>
-            </w:pPr>
-            <w:r>
-              <w:rPr>
-                <w:b/>
-                <w:color w:val="000000" w:themeColor="text1"/>
-                <w:szCs w:val="14"/>
-                <w:shd w:val="clear" w:color="auto" w:fill="FFFFFF"/>
-              </w:rPr>
-              <w:t xml:space="preserve">         </w:t>
-            </w:r>
-            <w:proofErr w:type="spellStart"/>
-            <w:r>
-              <w:rPr>
-                <w:color w:val="000000" w:themeColor="text1"/>
-                <w:szCs w:val="14"/>
-                <w:shd w:val="clear" w:color="auto" w:fill="FFFFFF"/>
-              </w:rPr>
-              <w:t>Nulla</w:t>
-            </w:r>
-            <w:proofErr w:type="spellEnd"/>
-            <w:r>
-              <w:rPr>
-                <w:color w:val="000000" w:themeColor="text1"/>
-                <w:szCs w:val="14"/>
-                <w:shd w:val="clear" w:color="auto" w:fill="FFFFFF"/>
-              </w:rPr>
-              <w:t xml:space="preserve"> </w:t>
-            </w:r>
-            <w:proofErr w:type="spellStart"/>
-            <w:r>
-              <w:rPr>
-                <w:color w:val="000000" w:themeColor="text1"/>
-                <w:szCs w:val="14"/>
-                <w:shd w:val="clear" w:color="auto" w:fill="FFFFFF"/>
-              </w:rPr>
-              <w:t>consequat</w:t>
-            </w:r>
-            <w:proofErr w:type="spellEnd"/>
-            <w:r>
-              <w:rPr>
-                <w:color w:val="000000" w:themeColor="text1"/>
-                <w:szCs w:val="14"/>
-                <w:shd w:val="clear" w:color="auto" w:fill="FFFFFF"/>
-              </w:rPr>
-              <w:t xml:space="preserve"> </w:t>
-            </w:r>
-            <w:proofErr w:type="spellStart"/>
-            <w:r>
-              <w:rPr>
-                <w:color w:val="000000" w:themeColor="text1"/>
-                <w:szCs w:val="14"/>
-                <w:shd w:val="clear" w:color="auto" w:fill="FFFFFF"/>
-              </w:rPr>
-              <w:t>massa</w:t>
-            </w:r>
-            <w:proofErr w:type="spellEnd"/>
-            <w:r>
-              <w:rPr>
-                <w:color w:val="000000" w:themeColor="text1"/>
-                <w:szCs w:val="14"/>
-                <w:shd w:val="clear" w:color="auto" w:fill="FFFFFF"/>
-              </w:rPr>
-              <w:t xml:space="preserve"> </w:t>
-            </w:r>
-            <w:proofErr w:type="spellStart"/>
-            <w:r>
-              <w:rPr>
-                <w:color w:val="000000" w:themeColor="text1"/>
-                <w:szCs w:val="14"/>
-                <w:shd w:val="clear" w:color="auto" w:fill="FFFFFF"/>
-              </w:rPr>
-              <w:t>quis</w:t>
-            </w:r>
-            <w:proofErr w:type="spellEnd"/>
-            <w:r>
-              <w:rPr>
-                <w:color w:val="000000" w:themeColor="text1"/>
-                <w:szCs w:val="14"/>
-                <w:shd w:val="clear" w:color="auto" w:fill="FFFFFF"/>
-              </w:rPr>
-              <w:t xml:space="preserve"> </w:t>
-            </w:r>
-            <w:proofErr w:type="spellStart"/>
-            <w:r>
-              <w:rPr>
-                <w:color w:val="000000" w:themeColor="text1"/>
-                <w:szCs w:val="14"/>
-                <w:shd w:val="clear" w:color="auto" w:fill="FFFFFF"/>
-              </w:rPr>
-              <w:t>enim</w:t>
-            </w:r>
-            <w:proofErr w:type="spellEnd"/>
-            <w:r>
-              <w:rPr>
-                <w:color w:val="000000" w:themeColor="text1"/>
-                <w:szCs w:val="14"/>
-                <w:shd w:val="clear" w:color="auto" w:fill="FFFFFF"/>
-              </w:rPr>
-              <w:t xml:space="preserve">. </w:t>
-            </w:r>
-            <w:proofErr w:type="spellStart"/>
-            <w:r>
-              <w:rPr>
-                <w:color w:val="000000" w:themeColor="text1"/>
-                <w:szCs w:val="14"/>
-                <w:shd w:val="clear" w:color="auto" w:fill="FFFFFF"/>
-              </w:rPr>
-              <w:t>Donec</w:t>
-            </w:r>
-            <w:proofErr w:type="spellEnd"/>
-            <w:r>
-              <w:rPr>
-                <w:color w:val="000000" w:themeColor="text1"/>
-                <w:szCs w:val="14"/>
-                <w:shd w:val="clear" w:color="auto" w:fill="FFFFFF"/>
-              </w:rPr>
-              <w:t xml:space="preserve"> </w:t>
-            </w:r>
-            <w:proofErr w:type="spellStart"/>
-            <w:r>
-              <w:rPr>
-                <w:color w:val="000000" w:themeColor="text1"/>
-                <w:szCs w:val="14"/>
-                <w:shd w:val="clear" w:color="auto" w:fill="FFFFFF"/>
-              </w:rPr>
-              <w:t>pede</w:t>
-            </w:r>
-            <w:proofErr w:type="spellEnd"/>
-            <w:r>
-              <w:rPr>
-                <w:color w:val="000000" w:themeColor="text1"/>
-                <w:szCs w:val="14"/>
-                <w:shd w:val="clear" w:color="auto" w:fill="FFFFFF"/>
-              </w:rPr>
-              <w:t xml:space="preserve"> </w:t>
-            </w:r>
-            <w:proofErr w:type="spellStart"/>
-            <w:r>
-              <w:rPr>
-                <w:color w:val="000000" w:themeColor="text1"/>
-                <w:szCs w:val="14"/>
-                <w:shd w:val="clear" w:color="auto" w:fill="FFFFFF"/>
-              </w:rPr>
-              <w:t>justo</w:t>
-            </w:r>
-            <w:proofErr w:type="spellEnd"/>
-            <w:r>
-              <w:rPr>
-                <w:color w:val="000000" w:themeColor="text1"/>
-                <w:szCs w:val="14"/>
-                <w:shd w:val="clear" w:color="auto" w:fill="FFFFFF"/>
-              </w:rPr>
-              <w:t xml:space="preserve">, </w:t>
-            </w:r>
-            <w:proofErr w:type="spellStart"/>
-            <w:r>
-              <w:rPr>
-                <w:color w:val="000000" w:themeColor="text1"/>
-                <w:szCs w:val="14"/>
-                <w:shd w:val="clear" w:color="auto" w:fill="FFFFFF"/>
-              </w:rPr>
-              <w:t>fringilla</w:t>
-            </w:r>
-            <w:proofErr w:type="spellEnd"/>
-            <w:r>
-              <w:rPr>
-                <w:color w:val="000000" w:themeColor="text1"/>
-                <w:szCs w:val="14"/>
-                <w:shd w:val="clear" w:color="auto" w:fill="FFFFFF"/>
-              </w:rPr>
-              <w:t xml:space="preserve"> </w:t>
-            </w:r>
-            <w:proofErr w:type="spellStart"/>
-            <w:r>
-              <w:rPr>
-                <w:color w:val="000000" w:themeColor="text1"/>
-                <w:szCs w:val="14"/>
-                <w:shd w:val="clear" w:color="auto" w:fill="FFFFFF"/>
-              </w:rPr>
-              <w:t>vel</w:t>
-            </w:r>
-            <w:proofErr w:type="spellEnd"/>
-            <w:r>
-              <w:rPr>
-                <w:color w:val="000000" w:themeColor="text1"/>
-                <w:szCs w:val="14"/>
-                <w:shd w:val="clear" w:color="auto" w:fill="FFFFFF"/>
-              </w:rPr>
-              <w:t xml:space="preserve">, </w:t>
-            </w:r>
-            <w:proofErr w:type="spellStart"/>
-            <w:r>
-              <w:rPr>
-                <w:color w:val="000000" w:themeColor="text1"/>
-                <w:szCs w:val="14"/>
-                <w:shd w:val="clear" w:color="auto" w:fill="FFFFFF"/>
-              </w:rPr>
-              <w:t>aliquet</w:t>
-            </w:r>
-            <w:proofErr w:type="spellEnd"/>
-            <w:r>
-              <w:rPr>
-                <w:color w:val="000000" w:themeColor="text1"/>
-                <w:szCs w:val="14"/>
-                <w:shd w:val="clear" w:color="auto" w:fill="FFFFFF"/>
-              </w:rPr>
-              <w:t xml:space="preserve"> </w:t>
-            </w:r>
-            <w:proofErr w:type="spellStart"/>
-            <w:r>
-              <w:rPr>
-                <w:color w:val="000000" w:themeColor="text1"/>
-                <w:szCs w:val="14"/>
-                <w:shd w:val="clear" w:color="auto" w:fill="FFFFFF"/>
-              </w:rPr>
-              <w:t>nec</w:t>
-            </w:r>
-            <w:proofErr w:type="spellEnd"/>
-            <w:r>
-              <w:rPr>
-                <w:color w:val="000000" w:themeColor="text1"/>
-                <w:szCs w:val="14"/>
-                <w:shd w:val="clear" w:color="auto" w:fill="FFFFFF"/>
-              </w:rPr>
-              <w:t xml:space="preserve">, </w:t>
-            </w:r>
-            <w:proofErr w:type="spellStart"/>
-            <w:r>
-              <w:rPr>
-                <w:color w:val="000000" w:themeColor="text1"/>
-                <w:szCs w:val="14"/>
-                <w:shd w:val="clear" w:color="auto" w:fill="FFFFFF"/>
-              </w:rPr>
-              <w:t>vulputate</w:t>
-            </w:r>
-            <w:proofErr w:type="spellEnd"/>
-            <w:r>
-              <w:rPr>
-                <w:color w:val="000000" w:themeColor="text1"/>
-                <w:szCs w:val="14"/>
-                <w:shd w:val="clear" w:color="auto" w:fill="FFFFFF"/>
-              </w:rPr>
-              <w:t xml:space="preserve"> </w:t>
-            </w:r>
-            <w:proofErr w:type="spellStart"/>
-            <w:r>
-              <w:rPr>
-                <w:color w:val="000000" w:themeColor="text1"/>
-                <w:szCs w:val="14"/>
-                <w:shd w:val="clear" w:color="auto" w:fill="FFFFFF"/>
-              </w:rPr>
-              <w:t>eget</w:t>
-            </w:r>
-            <w:proofErr w:type="spellEnd"/>
-            <w:r>
-              <w:rPr>
-                <w:color w:val="000000" w:themeColor="text1"/>
-                <w:szCs w:val="14"/>
-                <w:shd w:val="clear" w:color="auto" w:fill="FFFFFF"/>
-              </w:rPr>
-              <w:t xml:space="preserve">, </w:t>
-            </w:r>
-            <w:proofErr w:type="spellStart"/>
-            <w:r>
-              <w:rPr>
-                <w:color w:val="000000" w:themeColor="text1"/>
-                <w:szCs w:val="14"/>
-                <w:shd w:val="clear" w:color="auto" w:fill="FFFFFF"/>
-              </w:rPr>
-              <w:t>arcu</w:t>
-            </w:r>
-            <w:proofErr w:type="spellEnd"/>
-            <w:r>
-              <w:rPr>
-                <w:color w:val="000000" w:themeColor="text1"/>
-                <w:szCs w:val="14"/>
-                <w:shd w:val="clear" w:color="auto" w:fill="FFFFFF"/>
-              </w:rPr>
-              <w:t>.</w:t>
-            </w:r>
-          </w:p>
-          <w:p>
-            <w:pPr>
-              <w:jc w:val="both"/>
-              <w:rPr>
-                <w:color w:val="000000" w:themeColor="text1"/>
-                <w:szCs w:val="14"/>
-                <w:shd w:val="clear" w:color="auto" w:fill="FFFFFF"/>
-              </w:rPr>
-            </w:pPr>
-            <w:r>
-              <w:t xml:space="preserve">            </w:t>
-            </w:r>
-            <w:r>
-              <w:rPr>
-                <w:color w:val="000000" w:themeColor="text1"/>
-                <w:szCs w:val="14"/>
-                <w:shd w:val="clear" w:color="auto" w:fill="FFFFFF"/>
-              </w:rPr>
-              <w:t xml:space="preserve">1. Lorem ipsum dolor sit </w:t>
-            </w:r>
-            <w:proofErr w:type="spellStart"/>
-            <w:r>
-              <w:rPr>
-                <w:color w:val="000000" w:themeColor="text1"/>
-                <w:szCs w:val="14"/>
-                <w:shd w:val="clear" w:color="auto" w:fill="FFFFFF"/>
-              </w:rPr>
-              <w:t>amet</w:t>
-            </w:r>
-            <w:proofErr w:type="spellEnd"/>
-            <w:r>
-              <w:rPr>
-                <w:color w:val="000000" w:themeColor="text1"/>
-                <w:szCs w:val="14"/>
-                <w:shd w:val="clear" w:color="auto" w:fill="FFFFFF"/>
-              </w:rPr>
-              <w:t xml:space="preserve">, </w:t>
-            </w:r>
-            <w:proofErr w:type="spellStart"/>
-            <w:r>
-              <w:rPr>
-                <w:color w:val="000000" w:themeColor="text1"/>
-                <w:szCs w:val="14"/>
-                <w:shd w:val="clear" w:color="auto" w:fill="FFFFFF"/>
-              </w:rPr>
-              <w:t>consectetuer</w:t>
-            </w:r>
-            <w:proofErr w:type="spellEnd"/>
-            <w:r>
-              <w:rPr>
-                <w:color w:val="000000" w:themeColor="text1"/>
-                <w:szCs w:val="14"/>
-                <w:shd w:val="clear" w:color="auto" w:fill="FFFFFF"/>
-              </w:rPr>
-              <w:t xml:space="preserve"> </w:t>
-            </w:r>
-            <w:proofErr w:type="spellStart"/>
-            <w:r>
-              <w:rPr>
-                <w:color w:val="000000" w:themeColor="text1"/>
-                <w:szCs w:val="14"/>
-                <w:shd w:val="clear" w:color="auto" w:fill="FFFFFF"/>
-              </w:rPr>
-              <w:t>adipiscing</w:t>
-            </w:r>
-            <w:proofErr w:type="spellEnd"/>
-            <w:r>
-              <w:rPr>
-                <w:color w:val="000000" w:themeColor="text1"/>
-                <w:szCs w:val="14"/>
-                <w:shd w:val="clear" w:color="auto" w:fill="FFFFFF"/>
-              </w:rPr>
-              <w:t xml:space="preserve"> </w:t>
-            </w:r>
-            <w:proofErr w:type="spellStart"/>
-            <w:r>
-              <w:rPr>
-                <w:color w:val="000000" w:themeColor="text1"/>
-                <w:szCs w:val="14"/>
-                <w:shd w:val="clear" w:color="auto" w:fill="FFFFFF"/>
-              </w:rPr>
-              <w:t>elit</w:t>
-            </w:r>
-            <w:proofErr w:type="spellEnd"/>
-            <w:r>
-              <w:rPr>
-                <w:color w:val="000000" w:themeColor="text1"/>
-                <w:szCs w:val="14"/>
-                <w:shd w:val="clear" w:color="auto" w:fill="FFFFFF"/>
-              </w:rPr>
-              <w:t>;</w:t>
-            </w:r>
-          </w:p>
-          <w:p>
-            <w:pPr>
-              <w:jc w:val="both"/>
-              <w:rPr>
-                <w:color w:val="000000" w:themeColor="text1"/>
-                <w:szCs w:val="14"/>
-                <w:shd w:val="clear" w:color="auto" w:fill="FFFFFF"/>
-              </w:rPr>
-            </w:pPr>
-            <w:r>
-              <w:rPr>
-                <w:color w:val="000000" w:themeColor="text1"/>
-                <w:szCs w:val="14"/>
-                <w:shd w:val="clear" w:color="auto" w:fill="FFFFFF"/>
-              </w:rPr>
-              <w:lastRenderedPageBreak/>
               <w:t xml:space="preserve">            2. Lorem ipsum dolor sit </w:t>
             </w:r>
             <w:proofErr w:type="spellStart"/>

</xml_diff>

<commit_message>
Sources of Data added
</commit_message>
<xml_diff>
--- a/CAPSTONE-PROPOSAL-SHEET.docx
+++ b/CAPSTONE-PROPOSAL-SHEET.docx
@@ -1645,610 +1645,301 @@
                 <w:sz w:val="18"/>
               </w:rPr>
             </w:pPr>
+          </w:p>
+          <w:p>
+            <w:pPr>
+              <w:jc w:val="both"/>
+              <w:rPr>
+                <w:b/>
+                <w:sz w:val="18"/>
+              </w:rPr>
+            </w:pPr>
             <w:bookmarkStart w:id="0" w:name="_GoBack"/>
+            <w:r>
+              <w:rPr>
+                <w:b/>
+                <w:sz w:val="18"/>
+              </w:rPr>
+              <w:t xml:space="preserve">Sources </w:t>
+            </w:r>
             <w:bookmarkEnd w:id="0"/>
-          </w:p>
-          <w:p>
-            <w:pPr>
-              <w:jc w:val="both"/>
+            <w:r>
               <w:rPr>
                 <w:b/>
                 <w:sz w:val="18"/>
               </w:rPr>
-            </w:pPr>
-            <w:r>
+              <w:t>of Data:</w:t>
+            </w:r>
+          </w:p>
+          <w:p>
+            <w:pPr>
+              <w:jc w:val="both"/>
+              <w:rPr>
+                <w:color w:val="000000" w:themeColor="text1"/>
+                <w:szCs w:val="14"/>
+                <w:shd w:val="clear" w:color="auto" w:fill="FFFFFF"/>
+              </w:rPr>
+            </w:pPr>
+            <w:r>
+              <w:t xml:space="preserve">             </w:t>
+            </w:r>
+            <w:r>
+              <w:rPr>
+                <w:color w:val="000000" w:themeColor="text1"/>
+                <w:szCs w:val="14"/>
+                <w:shd w:val="clear" w:color="auto" w:fill="FFFFFF"/>
+              </w:rPr>
+              <w:t xml:space="preserve">The idea of our data was gathered from a website such as UI design from 1on1.today, Audio Call and Video call from Google Meet, and also the Online Code Editor from the </w:t>
+            </w:r>
+            <w:proofErr w:type="spellStart"/>
+            <w:r>
+              <w:rPr>
+                <w:color w:val="000000" w:themeColor="text1"/>
+                <w:szCs w:val="14"/>
+                <w:shd w:val="clear" w:color="auto" w:fill="FFFFFF"/>
+              </w:rPr>
+              <w:t>CodePen's</w:t>
+            </w:r>
+            <w:proofErr w:type="spellEnd"/>
+            <w:r>
+              <w:rPr>
+                <w:color w:val="000000" w:themeColor="text1"/>
+                <w:szCs w:val="14"/>
+                <w:shd w:val="clear" w:color="auto" w:fill="FFFFFF"/>
+              </w:rPr>
+              <w:t xml:space="preserve"> website. To make our system more convenient and easy to be developed, we researchers look at an idea and a snip of the code on specific sources such as Google and GitHub.</w:t>
+            </w:r>
+          </w:p>
+          <w:p>
+            <w:pPr>
+              <w:jc w:val="both"/>
+              <w:rPr>
+                <w:color w:val="000000" w:themeColor="text1"/>
+                <w:szCs w:val="14"/>
+                <w:shd w:val="clear" w:color="auto" w:fill="FFFFFF"/>
+              </w:rPr>
+            </w:pPr>
+          </w:p>
+          <w:p>
+            <w:pPr>
+              <w:jc w:val="both"/>
+              <w:rPr>
+                <w:color w:val="000000" w:themeColor="text1"/>
+                <w:szCs w:val="14"/>
+                <w:shd w:val="clear" w:color="auto" w:fill="FFFFFF"/>
+              </w:rPr>
+            </w:pPr>
+            <w:r>
+              <w:t xml:space="preserve">            </w:t>
+            </w:r>
+            <w:r>
+              <w:rPr>
+                <w:color w:val="000000" w:themeColor="text1"/>
+                <w:szCs w:val="14"/>
+                <w:shd w:val="clear" w:color="auto" w:fill="FFFFFF"/>
+              </w:rPr>
+              <w:t xml:space="preserve">1. </w:t>
+            </w:r>
+            <w:r>
+              <w:rPr>
+                <w:color w:val="000000" w:themeColor="text1"/>
+                <w:szCs w:val="14"/>
+                <w:shd w:val="clear" w:color="auto" w:fill="FFFFFF"/>
+              </w:rPr>
+              <w:t xml:space="preserve">1on1.today.  It is a website used and bases in constructing our system's graphical user interface, along </w:t>
+            </w:r>
+            <w:r>
+              <w:rPr>
+                <w:color w:val="000000" w:themeColor="text1"/>
+                <w:szCs w:val="14"/>
+                <w:shd w:val="clear" w:color="auto" w:fill="FFFFFF"/>
+              </w:rPr>
+              <w:t>with, web</w:t>
+            </w:r>
+            <w:r>
+              <w:rPr>
+                <w:color w:val="000000" w:themeColor="text1"/>
+                <w:szCs w:val="14"/>
+                <w:shd w:val="clear" w:color="auto" w:fill="FFFFFF"/>
+              </w:rPr>
+              <w:t>-based applications, modals, buttons, and placement of the text and o</w:t>
+            </w:r>
+            <w:r>
+              <w:rPr>
+                <w:color w:val="000000" w:themeColor="text1"/>
+                <w:szCs w:val="14"/>
+                <w:shd w:val="clear" w:color="auto" w:fill="FFFFFF"/>
+              </w:rPr>
+              <w:t>ther elements of the UI designs</w:t>
+            </w:r>
+            <w:r>
+              <w:rPr>
+                <w:color w:val="000000" w:themeColor="text1"/>
+                <w:szCs w:val="14"/>
+                <w:shd w:val="clear" w:color="auto" w:fill="FFFFFF"/>
+              </w:rPr>
+              <w:t>;</w:t>
+            </w:r>
+          </w:p>
+          <w:p>
+            <w:pPr>
+              <w:jc w:val="both"/>
+              <w:rPr>
+                <w:color w:val="000000" w:themeColor="text1"/>
+                <w:szCs w:val="14"/>
+                <w:shd w:val="clear" w:color="auto" w:fill="FFFFFF"/>
+              </w:rPr>
+            </w:pPr>
+            <w:r>
+              <w:rPr>
+                <w:color w:val="000000" w:themeColor="text1"/>
+                <w:szCs w:val="14"/>
+                <w:shd w:val="clear" w:color="auto" w:fill="FFFFFF"/>
+              </w:rPr>
+              <w:t xml:space="preserve">            2. </w:t>
+            </w:r>
+            <w:r>
+              <w:rPr>
+                <w:color w:val="000000" w:themeColor="text1"/>
+                <w:szCs w:val="14"/>
+                <w:shd w:val="clear" w:color="auto" w:fill="FFFFFF"/>
+              </w:rPr>
+              <w:t>Google Meet. It is software where you can work with your group by using chat messaging with the combination of Mic Input, Speaker Output, Camera Input, and Output.</w:t>
+            </w:r>
+            <w:r>
+              <w:rPr>
+                <w:color w:val="000000" w:themeColor="text1"/>
+                <w:szCs w:val="14"/>
+                <w:shd w:val="clear" w:color="auto" w:fill="FFFFFF"/>
+              </w:rPr>
+              <w:t>;</w:t>
+            </w:r>
+          </w:p>
+          <w:p>
+            <w:pPr>
+              <w:jc w:val="both"/>
+              <w:rPr>
+                <w:color w:val="000000" w:themeColor="text1"/>
+                <w:szCs w:val="14"/>
+                <w:shd w:val="clear" w:color="auto" w:fill="FFFFFF"/>
+              </w:rPr>
+            </w:pPr>
+            <w:r>
+              <w:rPr>
+                <w:color w:val="000000" w:themeColor="text1"/>
+                <w:szCs w:val="14"/>
+                <w:shd w:val="clear" w:color="auto" w:fill="FFFFFF"/>
+              </w:rPr>
+              <w:t xml:space="preserve">            3. </w:t>
+            </w:r>
+            <w:proofErr w:type="spellStart"/>
+            <w:r>
+              <w:rPr>
+                <w:color w:val="000000" w:themeColor="text1"/>
+                <w:szCs w:val="14"/>
+                <w:shd w:val="clear" w:color="auto" w:fill="FFFFFF"/>
+              </w:rPr>
+              <w:t>CodePen</w:t>
+            </w:r>
+            <w:proofErr w:type="spellEnd"/>
+            <w:r>
+              <w:rPr>
+                <w:color w:val="000000" w:themeColor="text1"/>
+                <w:szCs w:val="14"/>
+                <w:shd w:val="clear" w:color="auto" w:fill="FFFFFF"/>
+              </w:rPr>
+              <w:t xml:space="preserve">. It is a platform where the developers and designers will provide and make a snippet of HTML, CSS, </w:t>
+            </w:r>
+            <w:r>
+              <w:rPr>
+                <w:color w:val="000000" w:themeColor="text1"/>
+                <w:szCs w:val="14"/>
+                <w:shd w:val="clear" w:color="auto" w:fill="FFFFFF"/>
+              </w:rPr>
+              <w:t>JavaScript</w:t>
+            </w:r>
+            <w:r>
+              <w:rPr>
+                <w:color w:val="000000" w:themeColor="text1"/>
+                <w:szCs w:val="14"/>
+                <w:shd w:val="clear" w:color="auto" w:fill="FFFFFF"/>
+              </w:rPr>
+              <w:t>, and other frameworks and etc.</w:t>
+            </w:r>
+            <w:r>
+              <w:rPr>
+                <w:color w:val="000000" w:themeColor="text1"/>
+                <w:szCs w:val="14"/>
+                <w:shd w:val="clear" w:color="auto" w:fill="FFFFFF"/>
+              </w:rPr>
+              <w:t>;</w:t>
+            </w:r>
+          </w:p>
+          <w:p>
+            <w:pPr>
+              <w:jc w:val="both"/>
+              <w:rPr>
+                <w:color w:val="000000" w:themeColor="text1"/>
+                <w:szCs w:val="14"/>
+                <w:shd w:val="clear" w:color="auto" w:fill="FFFFFF"/>
+              </w:rPr>
+            </w:pPr>
+            <w:r>
+              <w:rPr>
+                <w:color w:val="000000" w:themeColor="text1"/>
+                <w:szCs w:val="14"/>
+                <w:shd w:val="clear" w:color="auto" w:fill="FFFFFF"/>
+              </w:rPr>
+              <w:t xml:space="preserve">            4</w:t>
+            </w:r>
+            <w:r>
+              <w:rPr>
+                <w:color w:val="000000" w:themeColor="text1"/>
+                <w:szCs w:val="14"/>
+                <w:shd w:val="clear" w:color="auto" w:fill="FFFFFF"/>
+              </w:rPr>
+              <w:t xml:space="preserve">. </w:t>
+            </w:r>
+            <w:r>
+              <w:rPr>
+                <w:color w:val="000000" w:themeColor="text1"/>
+                <w:szCs w:val="14"/>
+                <w:shd w:val="clear" w:color="auto" w:fill="FFFFFF"/>
+              </w:rPr>
+              <w:t>Google Search Engine.  It is a search engine where it provides a lot of information and date basis on what you are looking for, such as codes, images, designs and etc.</w:t>
+            </w:r>
+            <w:r>
+              <w:rPr>
+                <w:color w:val="000000" w:themeColor="text1"/>
+                <w:szCs w:val="14"/>
+                <w:shd w:val="clear" w:color="auto" w:fill="FFFFFF"/>
+              </w:rPr>
+              <w:t>;</w:t>
+            </w:r>
+          </w:p>
+          <w:p>
+            <w:pPr>
+              <w:rPr>
+                <w:color w:val="000000" w:themeColor="text1"/>
+                <w:szCs w:val="14"/>
+                <w:shd w:val="clear" w:color="auto" w:fill="FFFFFF"/>
+              </w:rPr>
+            </w:pPr>
+          </w:p>
+          <w:p>
+            <w:pPr>
+              <w:jc w:val="both"/>
               <w:rPr>
                 <w:b/>
                 <w:sz w:val="18"/>
               </w:rPr>
-              <w:t>Sources of Data:</w:t>
-            </w:r>
-          </w:p>
-          <w:p>
-            <w:pPr>
-              <w:rPr>
-                <w:color w:val="000000" w:themeColor="text1"/>
+            </w:pPr>
+            <w:r>
+              <w:rPr>
+                <w:b/>
                 <w:sz w:val="18"/>
-                <w:szCs w:val="14"/>
-                <w:shd w:val="clear" w:color="auto" w:fill="FFFFFF"/>
-              </w:rPr>
-            </w:pPr>
-            <w:r>
-              <w:rPr>
-                <w:b/>
-                <w:color w:val="000000" w:themeColor="text1"/>
-                <w:szCs w:val="14"/>
-                <w:shd w:val="clear" w:color="auto" w:fill="FFFFFF"/>
-              </w:rPr>
-              <w:t xml:space="preserve">         </w:t>
-            </w:r>
-            <w:proofErr w:type="spellStart"/>
-            <w:r>
-              <w:rPr>
-                <w:color w:val="000000" w:themeColor="text1"/>
-                <w:szCs w:val="14"/>
-                <w:shd w:val="clear" w:color="auto" w:fill="FFFFFF"/>
-              </w:rPr>
-              <w:t>Nulla</w:t>
-            </w:r>
-            <w:proofErr w:type="spellEnd"/>
-            <w:r>
-              <w:rPr>
-                <w:color w:val="000000" w:themeColor="text1"/>
-                <w:szCs w:val="14"/>
-                <w:shd w:val="clear" w:color="auto" w:fill="FFFFFF"/>
-              </w:rPr>
-              <w:t xml:space="preserve"> </w:t>
-            </w:r>
-            <w:proofErr w:type="spellStart"/>
-            <w:r>
-              <w:rPr>
-                <w:color w:val="000000" w:themeColor="text1"/>
-                <w:szCs w:val="14"/>
-                <w:shd w:val="clear" w:color="auto" w:fill="FFFFFF"/>
-              </w:rPr>
-              <w:t>consequat</w:t>
-            </w:r>
-            <w:proofErr w:type="spellEnd"/>
-            <w:r>
-              <w:rPr>
-                <w:color w:val="000000" w:themeColor="text1"/>
-                <w:szCs w:val="14"/>
-                <w:shd w:val="clear" w:color="auto" w:fill="FFFFFF"/>
-              </w:rPr>
-              <w:t xml:space="preserve"> </w:t>
-            </w:r>
-            <w:proofErr w:type="spellStart"/>
-            <w:r>
-              <w:rPr>
-                <w:color w:val="000000" w:themeColor="text1"/>
-                <w:szCs w:val="14"/>
-                <w:shd w:val="clear" w:color="auto" w:fill="FFFFFF"/>
-              </w:rPr>
-              <w:t>massa</w:t>
-            </w:r>
-            <w:proofErr w:type="spellEnd"/>
-            <w:r>
-              <w:rPr>
-                <w:color w:val="000000" w:themeColor="text1"/>
-                <w:szCs w:val="14"/>
-                <w:shd w:val="clear" w:color="auto" w:fill="FFFFFF"/>
-              </w:rPr>
-              <w:t xml:space="preserve"> </w:t>
-            </w:r>
-            <w:proofErr w:type="spellStart"/>
-            <w:r>
-              <w:rPr>
-                <w:color w:val="000000" w:themeColor="text1"/>
-                <w:szCs w:val="14"/>
-                <w:shd w:val="clear" w:color="auto" w:fill="FFFFFF"/>
-              </w:rPr>
-              <w:t>quis</w:t>
-            </w:r>
-            <w:proofErr w:type="spellEnd"/>
-            <w:r>
-              <w:rPr>
-                <w:color w:val="000000" w:themeColor="text1"/>
-                <w:szCs w:val="14"/>
-                <w:shd w:val="clear" w:color="auto" w:fill="FFFFFF"/>
-              </w:rPr>
-              <w:t xml:space="preserve"> </w:t>
-            </w:r>
-            <w:proofErr w:type="spellStart"/>
-            <w:r>
-              <w:rPr>
-                <w:color w:val="000000" w:themeColor="text1"/>
-                <w:szCs w:val="14"/>
-                <w:shd w:val="clear" w:color="auto" w:fill="FFFFFF"/>
-              </w:rPr>
-              <w:t>enim</w:t>
-            </w:r>
-            <w:proofErr w:type="spellEnd"/>
-            <w:r>
-              <w:rPr>
-                <w:color w:val="000000" w:themeColor="text1"/>
-                <w:szCs w:val="14"/>
-                <w:shd w:val="clear" w:color="auto" w:fill="FFFFFF"/>
-              </w:rPr>
-              <w:t xml:space="preserve">. </w:t>
-            </w:r>
-            <w:proofErr w:type="spellStart"/>
-            <w:r>
-              <w:rPr>
-                <w:color w:val="000000" w:themeColor="text1"/>
-                <w:szCs w:val="14"/>
-                <w:shd w:val="clear" w:color="auto" w:fill="FFFFFF"/>
-              </w:rPr>
-              <w:t>Donec</w:t>
-            </w:r>
-            <w:proofErr w:type="spellEnd"/>
-            <w:r>
-              <w:rPr>
-                <w:color w:val="000000" w:themeColor="text1"/>
-                <w:szCs w:val="14"/>
-                <w:shd w:val="clear" w:color="auto" w:fill="FFFFFF"/>
-              </w:rPr>
-              <w:t xml:space="preserve"> </w:t>
-            </w:r>
-            <w:proofErr w:type="spellStart"/>
-            <w:r>
-              <w:rPr>
-                <w:color w:val="000000" w:themeColor="text1"/>
-                <w:szCs w:val="14"/>
-                <w:shd w:val="clear" w:color="auto" w:fill="FFFFFF"/>
-              </w:rPr>
-              <w:t>pede</w:t>
-            </w:r>
-            <w:proofErr w:type="spellEnd"/>
-            <w:r>
-              <w:rPr>
-                <w:color w:val="000000" w:themeColor="text1"/>
-                <w:szCs w:val="14"/>
-                <w:shd w:val="clear" w:color="auto" w:fill="FFFFFF"/>
-              </w:rPr>
-              <w:t xml:space="preserve"> </w:t>
-            </w:r>
-            <w:proofErr w:type="spellStart"/>
-            <w:r>
-              <w:rPr>
-                <w:color w:val="000000" w:themeColor="text1"/>
-                <w:szCs w:val="14"/>
-                <w:shd w:val="clear" w:color="auto" w:fill="FFFFFF"/>
-              </w:rPr>
-              <w:t>justo</w:t>
-            </w:r>
-            <w:proofErr w:type="spellEnd"/>
-            <w:r>
-              <w:rPr>
-                <w:color w:val="000000" w:themeColor="text1"/>
-                <w:szCs w:val="14"/>
-                <w:shd w:val="clear" w:color="auto" w:fill="FFFFFF"/>
-              </w:rPr>
-              <w:t xml:space="preserve">, </w:t>
-            </w:r>
-            <w:proofErr w:type="spellStart"/>
-            <w:r>
-              <w:rPr>
-                <w:color w:val="000000" w:themeColor="text1"/>
-                <w:szCs w:val="14"/>
-                <w:shd w:val="clear" w:color="auto" w:fill="FFFFFF"/>
-              </w:rPr>
-              <w:t>fringilla</w:t>
-            </w:r>
-            <w:proofErr w:type="spellEnd"/>
-            <w:r>
-              <w:rPr>
-                <w:color w:val="000000" w:themeColor="text1"/>
-                <w:szCs w:val="14"/>
-                <w:shd w:val="clear" w:color="auto" w:fill="FFFFFF"/>
-              </w:rPr>
-              <w:t xml:space="preserve"> </w:t>
-            </w:r>
-            <w:proofErr w:type="spellStart"/>
-            <w:r>
-              <w:rPr>
-                <w:color w:val="000000" w:themeColor="text1"/>
-                <w:szCs w:val="14"/>
-                <w:shd w:val="clear" w:color="auto" w:fill="FFFFFF"/>
-              </w:rPr>
-              <w:t>vel</w:t>
-            </w:r>
-            <w:proofErr w:type="spellEnd"/>
-            <w:r>
-              <w:rPr>
-                <w:color w:val="000000" w:themeColor="text1"/>
-                <w:szCs w:val="14"/>
-                <w:shd w:val="clear" w:color="auto" w:fill="FFFFFF"/>
-              </w:rPr>
-              <w:t xml:space="preserve">, </w:t>
-            </w:r>
-            <w:proofErr w:type="spellStart"/>
-            <w:r>
-              <w:rPr>
-                <w:color w:val="000000" w:themeColor="text1"/>
-                <w:szCs w:val="14"/>
-                <w:shd w:val="clear" w:color="auto" w:fill="FFFFFF"/>
-              </w:rPr>
-              <w:t>aliquet</w:t>
-            </w:r>
-            <w:proofErr w:type="spellEnd"/>
-            <w:r>
-              <w:rPr>
-                <w:color w:val="000000" w:themeColor="text1"/>
-                <w:szCs w:val="14"/>
-                <w:shd w:val="clear" w:color="auto" w:fill="FFFFFF"/>
-              </w:rPr>
-              <w:t xml:space="preserve"> </w:t>
-            </w:r>
-            <w:proofErr w:type="spellStart"/>
-            <w:r>
-              <w:rPr>
-                <w:color w:val="000000" w:themeColor="text1"/>
-                <w:szCs w:val="14"/>
-                <w:shd w:val="clear" w:color="auto" w:fill="FFFFFF"/>
-              </w:rPr>
-              <w:t>nec</w:t>
-            </w:r>
-            <w:proofErr w:type="spellEnd"/>
-            <w:r>
-              <w:rPr>
-                <w:color w:val="000000" w:themeColor="text1"/>
-                <w:szCs w:val="14"/>
-                <w:shd w:val="clear" w:color="auto" w:fill="FFFFFF"/>
-              </w:rPr>
-              <w:t xml:space="preserve">, </w:t>
-            </w:r>
-            <w:proofErr w:type="spellStart"/>
-            <w:r>
-              <w:rPr>
-                <w:color w:val="000000" w:themeColor="text1"/>
-                <w:szCs w:val="14"/>
-                <w:shd w:val="clear" w:color="auto" w:fill="FFFFFF"/>
-              </w:rPr>
-              <w:t>vulputate</w:t>
-            </w:r>
-            <w:proofErr w:type="spellEnd"/>
-            <w:r>
-              <w:rPr>
-                <w:color w:val="000000" w:themeColor="text1"/>
-                <w:szCs w:val="14"/>
-                <w:shd w:val="clear" w:color="auto" w:fill="FFFFFF"/>
-              </w:rPr>
-              <w:t xml:space="preserve"> </w:t>
-            </w:r>
-            <w:proofErr w:type="spellStart"/>
-            <w:r>
-              <w:rPr>
-                <w:color w:val="000000" w:themeColor="text1"/>
-                <w:szCs w:val="14"/>
-                <w:shd w:val="clear" w:color="auto" w:fill="FFFFFF"/>
-              </w:rPr>
-              <w:t>eget</w:t>
-            </w:r>
-            <w:proofErr w:type="spellEnd"/>
-            <w:r>
-              <w:rPr>
-                <w:color w:val="000000" w:themeColor="text1"/>
-                <w:szCs w:val="14"/>
-                <w:shd w:val="clear" w:color="auto" w:fill="FFFFFF"/>
-              </w:rPr>
-              <w:t xml:space="preserve">, </w:t>
-            </w:r>
-            <w:proofErr w:type="spellStart"/>
-            <w:r>
-              <w:rPr>
-                <w:color w:val="000000" w:themeColor="text1"/>
-                <w:szCs w:val="14"/>
-                <w:shd w:val="clear" w:color="auto" w:fill="FFFFFF"/>
-              </w:rPr>
-              <w:t>arcu</w:t>
-            </w:r>
-            <w:proofErr w:type="spellEnd"/>
-            <w:r>
-              <w:rPr>
-                <w:color w:val="000000" w:themeColor="text1"/>
-                <w:szCs w:val="14"/>
-                <w:shd w:val="clear" w:color="auto" w:fill="FFFFFF"/>
-              </w:rPr>
-              <w:t>.</w:t>
-            </w:r>
-          </w:p>
-          <w:p>
-            <w:pPr>
-              <w:jc w:val="both"/>
-              <w:rPr>
-                <w:color w:val="000000" w:themeColor="text1"/>
-                <w:szCs w:val="14"/>
-                <w:shd w:val="clear" w:color="auto" w:fill="FFFFFF"/>
-              </w:rPr>
-            </w:pPr>
-            <w:r>
-              <w:t xml:space="preserve">            </w:t>
-            </w:r>
-            <w:r>
-              <w:rPr>
-                <w:color w:val="000000" w:themeColor="text1"/>
-                <w:szCs w:val="14"/>
-                <w:shd w:val="clear" w:color="auto" w:fill="FFFFFF"/>
-              </w:rPr>
-              <w:t xml:space="preserve">1. Lorem ipsum dolor sit </w:t>
-            </w:r>
-            <w:proofErr w:type="spellStart"/>
-            <w:r>
-              <w:rPr>
-                <w:color w:val="000000" w:themeColor="text1"/>
-                <w:szCs w:val="14"/>
-                <w:shd w:val="clear" w:color="auto" w:fill="FFFFFF"/>
-              </w:rPr>
-              <w:t>amet</w:t>
-            </w:r>
-            <w:proofErr w:type="spellEnd"/>
-            <w:r>
-              <w:rPr>
-                <w:color w:val="000000" w:themeColor="text1"/>
-                <w:szCs w:val="14"/>
-                <w:shd w:val="clear" w:color="auto" w:fill="FFFFFF"/>
-              </w:rPr>
-              <w:t xml:space="preserve">, </w:t>
-            </w:r>
-            <w:proofErr w:type="spellStart"/>
-            <w:r>
-              <w:rPr>
-                <w:color w:val="000000" w:themeColor="text1"/>
-                <w:szCs w:val="14"/>
-                <w:shd w:val="clear" w:color="auto" w:fill="FFFFFF"/>
-              </w:rPr>
-              <w:t>consectetuer</w:t>
-            </w:r>
-            <w:proofErr w:type="spellEnd"/>
-            <w:r>
-              <w:rPr>
-                <w:color w:val="000000" w:themeColor="text1"/>
-                <w:szCs w:val="14"/>
-                <w:shd w:val="clear" w:color="auto" w:fill="FFFFFF"/>
-              </w:rPr>
-              <w:t xml:space="preserve"> </w:t>
-            </w:r>
-            <w:proofErr w:type="spellStart"/>
-            <w:r>
-              <w:rPr>
-                <w:color w:val="000000" w:themeColor="text1"/>
-                <w:szCs w:val="14"/>
-                <w:shd w:val="clear" w:color="auto" w:fill="FFFFFF"/>
-              </w:rPr>
-              <w:t>adipiscing</w:t>
-            </w:r>
-            <w:proofErr w:type="spellEnd"/>
-            <w:r>
-              <w:rPr>
-                <w:color w:val="000000" w:themeColor="text1"/>
-                <w:szCs w:val="14"/>
-                <w:shd w:val="clear" w:color="auto" w:fill="FFFFFF"/>
-              </w:rPr>
-              <w:t xml:space="preserve"> </w:t>
-            </w:r>
-            <w:proofErr w:type="spellStart"/>
-            <w:r>
-              <w:rPr>
-                <w:color w:val="000000" w:themeColor="text1"/>
-                <w:szCs w:val="14"/>
-                <w:shd w:val="clear" w:color="auto" w:fill="FFFFFF"/>
-              </w:rPr>
-              <w:t>elit</w:t>
-            </w:r>
-            <w:proofErr w:type="spellEnd"/>
-            <w:r>
-              <w:rPr>
-                <w:color w:val="000000" w:themeColor="text1"/>
-                <w:szCs w:val="14"/>
-                <w:shd w:val="clear" w:color="auto" w:fill="FFFFFF"/>
-              </w:rPr>
-              <w:t>;</w:t>
-            </w:r>
-          </w:p>
-          <w:p>
-            <w:pPr>
-              <w:jc w:val="both"/>
-              <w:rPr>
-                <w:color w:val="000000" w:themeColor="text1"/>
-                <w:szCs w:val="14"/>
-                <w:shd w:val="clear" w:color="auto" w:fill="FFFFFF"/>
-              </w:rPr>
-            </w:pPr>
-            <w:r>
-              <w:rPr>
-                <w:color w:val="000000" w:themeColor="text1"/>
-                <w:szCs w:val="14"/>
-                <w:shd w:val="clear" w:color="auto" w:fill="FFFFFF"/>
-              </w:rPr>
-              <w:t xml:space="preserve">            2. Lorem ipsum dolor sit </w:t>
-            </w:r>
-            <w:proofErr w:type="spellStart"/>
-            <w:r>
-              <w:rPr>
-                <w:color w:val="000000" w:themeColor="text1"/>
-                <w:szCs w:val="14"/>
-                <w:shd w:val="clear" w:color="auto" w:fill="FFFFFF"/>
-              </w:rPr>
-              <w:t>amet</w:t>
-            </w:r>
-            <w:proofErr w:type="spellEnd"/>
-            <w:r>
-              <w:rPr>
-                <w:color w:val="000000" w:themeColor="text1"/>
-                <w:szCs w:val="14"/>
-                <w:shd w:val="clear" w:color="auto" w:fill="FFFFFF"/>
-              </w:rPr>
-              <w:t xml:space="preserve">, </w:t>
-            </w:r>
-            <w:proofErr w:type="spellStart"/>
-            <w:r>
-              <w:rPr>
-                <w:color w:val="000000" w:themeColor="text1"/>
-                <w:szCs w:val="14"/>
-                <w:shd w:val="clear" w:color="auto" w:fill="FFFFFF"/>
-              </w:rPr>
-              <w:t>consectetuer</w:t>
-            </w:r>
-            <w:proofErr w:type="spellEnd"/>
-            <w:r>
-              <w:rPr>
-                <w:color w:val="000000" w:themeColor="text1"/>
-                <w:szCs w:val="14"/>
-                <w:shd w:val="clear" w:color="auto" w:fill="FFFFFF"/>
-              </w:rPr>
-              <w:t xml:space="preserve"> </w:t>
-            </w:r>
-            <w:proofErr w:type="spellStart"/>
-            <w:r>
-              <w:rPr>
-                <w:color w:val="000000" w:themeColor="text1"/>
-                <w:szCs w:val="14"/>
-                <w:shd w:val="clear" w:color="auto" w:fill="FFFFFF"/>
-              </w:rPr>
-              <w:t>adipiscing</w:t>
-            </w:r>
-            <w:proofErr w:type="spellEnd"/>
-            <w:r>
-              <w:rPr>
-                <w:color w:val="000000" w:themeColor="text1"/>
-                <w:szCs w:val="14"/>
-                <w:shd w:val="clear" w:color="auto" w:fill="FFFFFF"/>
-              </w:rPr>
-              <w:t xml:space="preserve"> </w:t>
-            </w:r>
-            <w:proofErr w:type="spellStart"/>
-            <w:r>
-              <w:rPr>
-                <w:color w:val="000000" w:themeColor="text1"/>
-                <w:szCs w:val="14"/>
-                <w:shd w:val="clear" w:color="auto" w:fill="FFFFFF"/>
-              </w:rPr>
-              <w:t>elit</w:t>
-            </w:r>
-            <w:proofErr w:type="spellEnd"/>
-            <w:r>
-              <w:rPr>
-                <w:color w:val="000000" w:themeColor="text1"/>
-                <w:szCs w:val="14"/>
-                <w:shd w:val="clear" w:color="auto" w:fill="FFFFFF"/>
-              </w:rPr>
-              <w:t>;</w:t>
-            </w:r>
-          </w:p>
-          <w:p>
-            <w:pPr>
-              <w:jc w:val="both"/>
-              <w:rPr>
-                <w:color w:val="000000" w:themeColor="text1"/>
-                <w:szCs w:val="14"/>
-                <w:shd w:val="clear" w:color="auto" w:fill="FFFFFF"/>
-              </w:rPr>
-            </w:pPr>
-            <w:r>
-              <w:rPr>
-                <w:color w:val="000000" w:themeColor="text1"/>
-                <w:szCs w:val="14"/>
-                <w:shd w:val="clear" w:color="auto" w:fill="FFFFFF"/>
-              </w:rPr>
-              <w:t xml:space="preserve">            3. Lorem ipsum dolor sit </w:t>
-            </w:r>
-            <w:proofErr w:type="spellStart"/>
-            <w:r>
-              <w:rPr>
-                <w:color w:val="000000" w:themeColor="text1"/>
-                <w:szCs w:val="14"/>
-                <w:shd w:val="clear" w:color="auto" w:fill="FFFFFF"/>
-              </w:rPr>
-              <w:t>amet</w:t>
-            </w:r>
-            <w:proofErr w:type="spellEnd"/>
-            <w:r>
-              <w:rPr>
-                <w:color w:val="000000" w:themeColor="text1"/>
-                <w:szCs w:val="14"/>
-                <w:shd w:val="clear" w:color="auto" w:fill="FFFFFF"/>
-              </w:rPr>
-              <w:t xml:space="preserve">, </w:t>
-            </w:r>
-            <w:proofErr w:type="spellStart"/>
-            <w:r>
-              <w:rPr>
-                <w:color w:val="000000" w:themeColor="text1"/>
-                <w:szCs w:val="14"/>
-                <w:shd w:val="clear" w:color="auto" w:fill="FFFFFF"/>
-              </w:rPr>
-              <w:t>consectetuer</w:t>
-            </w:r>
-            <w:proofErr w:type="spellEnd"/>
-            <w:r>
-              <w:rPr>
-                <w:color w:val="000000" w:themeColor="text1"/>
-                <w:szCs w:val="14"/>
-                <w:shd w:val="clear" w:color="auto" w:fill="FFFFFF"/>
-              </w:rPr>
-              <w:t xml:space="preserve"> </w:t>
-            </w:r>
-            <w:proofErr w:type="spellStart"/>
-            <w:r>
-              <w:rPr>
-                <w:color w:val="000000" w:themeColor="text1"/>
-                <w:szCs w:val="14"/>
-                <w:shd w:val="clear" w:color="auto" w:fill="FFFFFF"/>
-              </w:rPr>
-              <w:t>adipiscing</w:t>
-            </w:r>
-            <w:proofErr w:type="spellEnd"/>
-            <w:r>
-              <w:rPr>
-                <w:color w:val="000000" w:themeColor="text1"/>
-                <w:szCs w:val="14"/>
-                <w:shd w:val="clear" w:color="auto" w:fill="FFFFFF"/>
-              </w:rPr>
-              <w:t xml:space="preserve"> </w:t>
-            </w:r>
-            <w:proofErr w:type="spellStart"/>
-            <w:r>
-              <w:rPr>
-                <w:color w:val="000000" w:themeColor="text1"/>
-                <w:szCs w:val="14"/>
-                <w:shd w:val="clear" w:color="auto" w:fill="FFFFFF"/>
-              </w:rPr>
-              <w:t>elit</w:t>
-            </w:r>
-            <w:proofErr w:type="spellEnd"/>
-            <w:r>
-              <w:rPr>
-                <w:color w:val="000000" w:themeColor="text1"/>
-                <w:szCs w:val="14"/>
-                <w:shd w:val="clear" w:color="auto" w:fill="FFFFFF"/>
-              </w:rPr>
-              <w:t>;</w:t>
-            </w:r>
-          </w:p>
-          <w:p>
-            <w:pPr>
-              <w:rPr>
-                <w:color w:val="000000" w:themeColor="text1"/>
-                <w:szCs w:val="14"/>
-                <w:shd w:val="clear" w:color="auto" w:fill="FFFFFF"/>
-              </w:rPr>
-            </w:pPr>
-          </w:p>
-          <w:p>
-            <w:pPr>
-              <w:jc w:val="both"/>
-              <w:rPr>
-                <w:b/>
-                <w:sz w:val="18"/>
-              </w:rPr>
-            </w:pPr>
-            <w:r>
-              <w:rPr>
-                <w:b/>
-                <w:sz w:val="18"/>
-              </w:rPr>
-              <w:t>Methods and Techniques:</w:t>
+              </w:rPr>
+              <w:t>Methods and Techniques</w:t>
             </w:r>
           </w:p>
           <w:p>
@@ -4575,6 +4266,7 @@
   <w:style w:type="character" w:default="1" w:styleId="DefaultParagraphFont">
     <w:name w:val="Default Paragraph Font"/>
     <w:uiPriority w:val="1"/>
+    <w:semiHidden/>
     <w:unhideWhenUsed/>
   </w:style>
   <w:style w:type="table" w:default="1" w:styleId="TableNormal">

</xml_diff>

<commit_message>
Ready to be revise
</commit_message>
<xml_diff>
--- a/CAPSTONE-PROPOSAL-SHEET.docx
+++ b/CAPSTONE-PROPOSAL-SHEET.docx
@@ -47,7 +47,7 @@
                     <pic:cNvPicPr/>
                   </pic:nvPicPr>
                   <pic:blipFill>
-                    <a:blip r:embed="rId4" cstate="print"/>
+                    <a:blip r:embed="rId5" cstate="print"/>
                     <a:stretch>
                       <a:fillRect/>
                     </a:stretch>
@@ -349,7 +349,23 @@
                 <w:szCs w:val="14"/>
                 <w:shd w:val="clear" w:color="auto" w:fill="FFFFFF"/>
               </w:rPr>
-              <w:t>In this pandemic year, there were a lot of students that divert the attention to users especially on the technology today which is spread globally and it is utilized in their studies such as mobile devices, computers, or laptops to create or research and surf on the internet about the lessons, activity, and assignments that are incomprehensible to the students. Searching for correct and reliable information of what the students must find is quite hard sometimes and will never be accurate about what the students really want to find on the internet. We know how technology evolves and it keeps evolving every few years but in the field of searching for correct ideas, information, and solutions is quite tricky and hard to find sometimes. That is why we develop an easy way to make it more convenient for the students and lessen their burden in finding a solution and giving them correct information to fix their problem.</w:t>
+              <w:t xml:space="preserve">In this pandemic year, there were a lot of students that divert the attention to users especially on the technology today which is spread globally and it is utilized in their studies such as mobile devices, computers, or laptops to create or research and surf on the internet about the lessons, activity, and assignments that are incomprehensible to the students. Searching for correct and reliable information of what the students </w:t>
+            </w:r>
+            <w:r>
+              <w:rPr>
+                <w:color w:val="000000" w:themeColor="text1"/>
+                <w:szCs w:val="14"/>
+                <w:shd w:val="clear" w:color="auto" w:fill="FFFFFF"/>
+              </w:rPr>
+              <w:t>need to</w:t>
+            </w:r>
+            <w:r>
+              <w:rPr>
+                <w:color w:val="000000" w:themeColor="text1"/>
+                <w:szCs w:val="14"/>
+                <w:shd w:val="clear" w:color="auto" w:fill="FFFFFF"/>
+              </w:rPr>
+              <w:t xml:space="preserve"> find is quite hard sometimes and will never be accurate about what the students really want to find on the internet. We know how technology evolves and it keeps evolving every few years but in the field of searching for correct ideas, information, and solutions is quite tricky and hard to find sometimes. That is why we develop an easy way to make it more convenient for the students and lessen their burden in finding a solution and giving them correct information to fix their problem.</w:t>
             </w:r>
           </w:p>
           <w:p>
@@ -1418,7 +1434,23 @@
                 <w:szCs w:val="14"/>
                 <w:shd w:val="clear" w:color="auto" w:fill="FFFFFF"/>
               </w:rPr>
-              <w:t>2. multi-purpose application</w:t>
+              <w:t xml:space="preserve">2. </w:t>
+            </w:r>
+            <w:r>
+              <w:rPr>
+                <w:color w:val="000000" w:themeColor="text1"/>
+                <w:szCs w:val="14"/>
+                <w:shd w:val="clear" w:color="auto" w:fill="FFFFFF"/>
+              </w:rPr>
+              <w:t>making mobile</w:t>
+            </w:r>
+            <w:r>
+              <w:rPr>
+                <w:color w:val="000000" w:themeColor="text1"/>
+                <w:szCs w:val="14"/>
+                <w:shd w:val="clear" w:color="auto" w:fill="FFFFFF"/>
+              </w:rPr>
+              <w:t xml:space="preserve"> application</w:t>
             </w:r>
             <w:r>
               <w:rPr>
@@ -1452,1240 +1484,47 @@
                 <w:szCs w:val="14"/>
                 <w:shd w:val="clear" w:color="auto" w:fill="FFFFFF"/>
               </w:rPr>
-              <w:t>3. Making an enterprise application</w:t>
-            </w:r>
-          </w:p>
-          <w:p>
-            <w:pPr>
-              <w:jc w:val="both"/>
-              <w:rPr>
-                <w:color w:val="000000" w:themeColor="text1"/>
-                <w:szCs w:val="14"/>
-                <w:shd w:val="clear" w:color="auto" w:fill="FFFFFF"/>
-              </w:rPr>
-            </w:pPr>
-          </w:p>
-          <w:p>
-            <w:pPr>
-              <w:jc w:val="both"/>
-              <w:rPr>
-                <w:b/>
-                <w:sz w:val="18"/>
-              </w:rPr>
-            </w:pPr>
-            <w:r>
-              <w:rPr>
-                <w:b/>
-                <w:sz w:val="18"/>
-              </w:rPr>
-              <w:t>Significance of the Study:</w:t>
-            </w:r>
-          </w:p>
-          <w:p>
-            <w:pPr>
-              <w:jc w:val="both"/>
-              <w:rPr>
-                <w:color w:val="000000" w:themeColor="text1"/>
-                <w:szCs w:val="14"/>
-                <w:shd w:val="clear" w:color="auto" w:fill="FFFFFF"/>
-              </w:rPr>
-            </w:pPr>
-            <w:r>
-              <w:rPr>
-                <w:b/>
-                <w:color w:val="000000" w:themeColor="text1"/>
-                <w:szCs w:val="14"/>
-                <w:shd w:val="clear" w:color="auto" w:fill="FFFFFF"/>
-              </w:rPr>
-              <w:t xml:space="preserve">          </w:t>
-            </w:r>
-            <w:r>
-              <w:rPr>
-                <w:color w:val="000000" w:themeColor="text1"/>
-                <w:szCs w:val="14"/>
-                <w:shd w:val="clear" w:color="auto" w:fill="FFFFFF"/>
-              </w:rPr>
-              <w:t>This study will be helpful to the following:</w:t>
-            </w:r>
-          </w:p>
-          <w:p>
-            <w:pPr>
-              <w:jc w:val="both"/>
-              <w:rPr>
-                <w:color w:val="000000" w:themeColor="text1"/>
-                <w:szCs w:val="14"/>
-                <w:shd w:val="clear" w:color="auto" w:fill="FFFFFF"/>
-              </w:rPr>
-            </w:pPr>
-          </w:p>
-          <w:p>
-            <w:pPr>
-              <w:jc w:val="both"/>
-            </w:pPr>
-            <w:r>
-              <w:rPr>
-                <w:b/>
-                <w:color w:val="000000" w:themeColor="text1"/>
-                <w:szCs w:val="14"/>
-                <w:shd w:val="clear" w:color="auto" w:fill="FFFFFF"/>
-              </w:rPr>
-              <w:t xml:space="preserve">          </w:t>
-            </w:r>
-            <w:r>
-              <w:t>Students. The study will provide a system to the students that having problems with their code that they want to fix without waiting. It will help them to easily understand and get the solution to their programming-related problems in no time and less hassle.</w:t>
-            </w:r>
-          </w:p>
-          <w:p>
-            <w:pPr>
-              <w:jc w:val="both"/>
-              <w:rPr>
-                <w:color w:val="000000" w:themeColor="text1"/>
-                <w:szCs w:val="14"/>
-                <w:shd w:val="clear" w:color="auto" w:fill="FFFFFF"/>
-              </w:rPr>
-            </w:pPr>
-          </w:p>
-          <w:p>
-            <w:pPr>
-              <w:jc w:val="both"/>
-              <w:rPr>
-                <w:color w:val="000000" w:themeColor="text1"/>
-                <w:szCs w:val="14"/>
-                <w:shd w:val="clear" w:color="auto" w:fill="FFFFFF"/>
-              </w:rPr>
-            </w:pPr>
-            <w:r>
-              <w:rPr>
-                <w:b/>
-                <w:color w:val="000000" w:themeColor="text1"/>
-                <w:szCs w:val="14"/>
-                <w:shd w:val="clear" w:color="auto" w:fill="FFFFFF"/>
-              </w:rPr>
-              <w:t xml:space="preserve">          </w:t>
-            </w:r>
-            <w:r>
-              <w:rPr>
-                <w:color w:val="000000" w:themeColor="text1"/>
-                <w:szCs w:val="14"/>
-                <w:shd w:val="clear" w:color="auto" w:fill="FFFFFF"/>
-              </w:rPr>
-              <w:t>Teachers. It will help the teacher who has free time that wants to earn extra income and also improve their mental and logic in teaching. In addition, it also makes them feel happy because their teaching helps a lot of students.</w:t>
-            </w:r>
-          </w:p>
-          <w:p>
-            <w:pPr>
-              <w:jc w:val="both"/>
-              <w:rPr>
-                <w:color w:val="000000" w:themeColor="text1"/>
-                <w:szCs w:val="14"/>
-                <w:shd w:val="clear" w:color="auto" w:fill="FFFFFF"/>
-              </w:rPr>
-            </w:pPr>
-          </w:p>
-          <w:p>
-            <w:pPr>
-              <w:jc w:val="both"/>
-              <w:rPr>
-                <w:color w:val="000000" w:themeColor="text1"/>
-                <w:szCs w:val="14"/>
-                <w:shd w:val="clear" w:color="auto" w:fill="FFFFFF"/>
-              </w:rPr>
-            </w:pPr>
-            <w:r>
-              <w:rPr>
-                <w:color w:val="000000" w:themeColor="text1"/>
-                <w:szCs w:val="14"/>
-                <w:shd w:val="clear" w:color="auto" w:fill="FFFFFF"/>
-              </w:rPr>
-              <w:lastRenderedPageBreak/>
-              <w:t xml:space="preserve">            </w:t>
-            </w:r>
-            <w:r>
-              <w:rPr>
-                <w:color w:val="000000" w:themeColor="text1"/>
-                <w:szCs w:val="14"/>
-                <w:shd w:val="clear" w:color="auto" w:fill="FFFFFF"/>
-              </w:rPr>
-              <w:t>Academic Institution. It will help them to lessen their burden in making the student understand their lessons in regards to programming courses.</w:t>
-            </w:r>
-          </w:p>
-          <w:p>
-            <w:pPr>
-              <w:jc w:val="both"/>
-              <w:rPr>
-                <w:color w:val="000000" w:themeColor="text1"/>
-                <w:szCs w:val="14"/>
-                <w:shd w:val="clear" w:color="auto" w:fill="FFFFFF"/>
-              </w:rPr>
-            </w:pPr>
-          </w:p>
-          <w:p>
-            <w:pPr>
-              <w:jc w:val="both"/>
-              <w:rPr>
-                <w:color w:val="000000" w:themeColor="text1"/>
-                <w:szCs w:val="14"/>
-                <w:shd w:val="clear" w:color="auto" w:fill="FFFFFF"/>
-              </w:rPr>
-            </w:pPr>
-            <w:r>
-              <w:rPr>
-                <w:color w:val="000000" w:themeColor="text1"/>
-                <w:szCs w:val="14"/>
-                <w:shd w:val="clear" w:color="auto" w:fill="FFFFFF"/>
-              </w:rPr>
-              <w:t xml:space="preserve">            </w:t>
-            </w:r>
-            <w:r>
-              <w:rPr>
-                <w:color w:val="000000" w:themeColor="text1"/>
-                <w:szCs w:val="14"/>
-                <w:shd w:val="clear" w:color="auto" w:fill="FFFFFF"/>
-              </w:rPr>
-              <w:t>Researchers. This study will give a big help to future researchers on how to give alternate ways on helping the students who’s struggling with their programming course they take up.</w:t>
-            </w:r>
-          </w:p>
-          <w:p>
-            <w:pPr>
-              <w:jc w:val="both"/>
-              <w:rPr>
-                <w:sz w:val="18"/>
-              </w:rPr>
-            </w:pPr>
-          </w:p>
-          <w:p>
-            <w:pPr>
-              <w:jc w:val="both"/>
-              <w:rPr>
-                <w:b/>
-                <w:sz w:val="18"/>
-              </w:rPr>
-            </w:pPr>
-            <w:r>
-              <w:rPr>
-                <w:b/>
-                <w:sz w:val="18"/>
-              </w:rPr>
-              <w:t>Sources of Data:</w:t>
-            </w:r>
-          </w:p>
-          <w:p>
-            <w:pPr>
-              <w:jc w:val="both"/>
-              <w:rPr>
-                <w:color w:val="000000" w:themeColor="text1"/>
-                <w:szCs w:val="14"/>
-                <w:shd w:val="clear" w:color="auto" w:fill="FFFFFF"/>
-              </w:rPr>
-            </w:pPr>
-            <w:r>
-              <w:t xml:space="preserve">             </w:t>
-            </w:r>
-            <w:r>
-              <w:rPr>
-                <w:color w:val="000000" w:themeColor="text1"/>
-                <w:szCs w:val="14"/>
-                <w:shd w:val="clear" w:color="auto" w:fill="FFFFFF"/>
-              </w:rPr>
-              <w:t xml:space="preserve">The idea of our data was gathered from a website such as UI design from 1on1.today, Audio Call and Video call from Google Meet, and also the Online Code Editor from the </w:t>
-            </w:r>
-            <w:proofErr w:type="spellStart"/>
-            <w:r>
-              <w:rPr>
-                <w:color w:val="000000" w:themeColor="text1"/>
-                <w:szCs w:val="14"/>
-                <w:shd w:val="clear" w:color="auto" w:fill="FFFFFF"/>
-              </w:rPr>
-              <w:t>CodePen's</w:t>
-            </w:r>
-            <w:proofErr w:type="spellEnd"/>
-            <w:r>
-              <w:rPr>
-                <w:color w:val="000000" w:themeColor="text1"/>
-                <w:szCs w:val="14"/>
-                <w:shd w:val="clear" w:color="auto" w:fill="FFFFFF"/>
-              </w:rPr>
-              <w:t xml:space="preserve"> website. To make our system more convenient and easy to be developed, we researchers look at an idea and a snip of the code on specific sources such as Google and GitHub.</w:t>
-            </w:r>
-          </w:p>
-          <w:p>
-            <w:pPr>
-              <w:jc w:val="both"/>
-              <w:rPr>
-                <w:color w:val="000000" w:themeColor="text1"/>
-                <w:szCs w:val="14"/>
-                <w:shd w:val="clear" w:color="auto" w:fill="FFFFFF"/>
-              </w:rPr>
-            </w:pPr>
-          </w:p>
-          <w:p>
-            <w:pPr>
-              <w:jc w:val="both"/>
-              <w:rPr>
-                <w:color w:val="000000" w:themeColor="text1"/>
-                <w:szCs w:val="14"/>
-                <w:shd w:val="clear" w:color="auto" w:fill="FFFFFF"/>
-              </w:rPr>
-            </w:pPr>
-            <w:r>
-              <w:t xml:space="preserve">            </w:t>
-            </w:r>
-            <w:r>
-              <w:rPr>
-                <w:color w:val="000000" w:themeColor="text1"/>
-                <w:szCs w:val="14"/>
-                <w:shd w:val="clear" w:color="auto" w:fill="FFFFFF"/>
-              </w:rPr>
-              <w:t xml:space="preserve">1. </w:t>
-            </w:r>
-            <w:r>
-              <w:rPr>
-                <w:color w:val="000000" w:themeColor="text1"/>
-                <w:szCs w:val="14"/>
-                <w:shd w:val="clear" w:color="auto" w:fill="FFFFFF"/>
-              </w:rPr>
-              <w:t>1on1.today.  It is a website used and bases in constructing our system's graphical user interface, along with, web-based applications, modals, buttons, and placement of the text and o</w:t>
-            </w:r>
-            <w:r>
-              <w:rPr>
-                <w:color w:val="000000" w:themeColor="text1"/>
-                <w:szCs w:val="14"/>
-                <w:shd w:val="clear" w:color="auto" w:fill="FFFFFF"/>
-              </w:rPr>
-              <w:t>ther elements of the UI designs</w:t>
-            </w:r>
-            <w:r>
-              <w:rPr>
-                <w:color w:val="000000" w:themeColor="text1"/>
-                <w:szCs w:val="14"/>
-                <w:shd w:val="clear" w:color="auto" w:fill="FFFFFF"/>
-              </w:rPr>
-              <w:t>;</w:t>
-            </w:r>
-          </w:p>
-          <w:p>
-            <w:pPr>
-              <w:jc w:val="both"/>
-              <w:rPr>
-                <w:color w:val="000000" w:themeColor="text1"/>
-                <w:szCs w:val="14"/>
-                <w:shd w:val="clear" w:color="auto" w:fill="FFFFFF"/>
-              </w:rPr>
-            </w:pPr>
-            <w:r>
-              <w:rPr>
-                <w:color w:val="000000" w:themeColor="text1"/>
-                <w:szCs w:val="14"/>
-                <w:shd w:val="clear" w:color="auto" w:fill="FFFFFF"/>
-              </w:rPr>
-              <w:t xml:space="preserve">            2. </w:t>
-            </w:r>
-            <w:r>
-              <w:rPr>
-                <w:color w:val="000000" w:themeColor="text1"/>
-                <w:szCs w:val="14"/>
-                <w:shd w:val="clear" w:color="auto" w:fill="FFFFFF"/>
-              </w:rPr>
-              <w:t>Google Meet. It is software where you can work with your group by using chat messaging with the combination of Mic Input, Speaker Output, Camera Input, and Output.</w:t>
-            </w:r>
-            <w:r>
-              <w:rPr>
-                <w:color w:val="000000" w:themeColor="text1"/>
-                <w:szCs w:val="14"/>
-                <w:shd w:val="clear" w:color="auto" w:fill="FFFFFF"/>
-              </w:rPr>
-              <w:t>;</w:t>
-            </w:r>
-          </w:p>
-          <w:p>
-            <w:pPr>
-              <w:jc w:val="both"/>
-              <w:rPr>
-                <w:color w:val="000000" w:themeColor="text1"/>
-                <w:szCs w:val="14"/>
-                <w:shd w:val="clear" w:color="auto" w:fill="FFFFFF"/>
-              </w:rPr>
-            </w:pPr>
-            <w:r>
-              <w:rPr>
-                <w:color w:val="000000" w:themeColor="text1"/>
-                <w:szCs w:val="14"/>
-                <w:shd w:val="clear" w:color="auto" w:fill="FFFFFF"/>
-              </w:rPr>
-              <w:t xml:space="preserve">            3. </w:t>
-            </w:r>
-            <w:proofErr w:type="spellStart"/>
-            <w:r>
-              <w:rPr>
-                <w:color w:val="000000" w:themeColor="text1"/>
-                <w:szCs w:val="14"/>
-                <w:shd w:val="clear" w:color="auto" w:fill="FFFFFF"/>
-              </w:rPr>
-              <w:t>CodePen</w:t>
-            </w:r>
-            <w:proofErr w:type="spellEnd"/>
-            <w:r>
-              <w:rPr>
-                <w:color w:val="000000" w:themeColor="text1"/>
-                <w:szCs w:val="14"/>
-                <w:shd w:val="clear" w:color="auto" w:fill="FFFFFF"/>
-              </w:rPr>
-              <w:t>. It is a platform where the developers and designers will provide and make a snippet of HTML, CSS, JavaScript, and other frameworks and etc.</w:t>
-            </w:r>
-            <w:r>
-              <w:rPr>
-                <w:color w:val="000000" w:themeColor="text1"/>
-                <w:szCs w:val="14"/>
-                <w:shd w:val="clear" w:color="auto" w:fill="FFFFFF"/>
-              </w:rPr>
-              <w:t>;</w:t>
-            </w:r>
-          </w:p>
-          <w:p>
-            <w:pPr>
-              <w:jc w:val="both"/>
-              <w:rPr>
-                <w:color w:val="000000" w:themeColor="text1"/>
-                <w:szCs w:val="14"/>
-                <w:shd w:val="clear" w:color="auto" w:fill="FFFFFF"/>
-              </w:rPr>
-            </w:pPr>
-            <w:r>
-              <w:rPr>
-                <w:color w:val="000000" w:themeColor="text1"/>
-                <w:szCs w:val="14"/>
-                <w:shd w:val="clear" w:color="auto" w:fill="FFFFFF"/>
-              </w:rPr>
-              <w:t xml:space="preserve">            4</w:t>
-            </w:r>
-            <w:r>
-              <w:rPr>
-                <w:color w:val="000000" w:themeColor="text1"/>
-                <w:szCs w:val="14"/>
-                <w:shd w:val="clear" w:color="auto" w:fill="FFFFFF"/>
-              </w:rPr>
-              <w:t xml:space="preserve">. </w:t>
-            </w:r>
-            <w:r>
-              <w:rPr>
-                <w:color w:val="000000" w:themeColor="text1"/>
-                <w:szCs w:val="14"/>
-                <w:shd w:val="clear" w:color="auto" w:fill="FFFFFF"/>
-              </w:rPr>
-              <w:t>Google Search Engine.  It is a search engine where it provides a lot of information and date basis on what you are looking for, such as codes, images, designs and etc.</w:t>
-            </w:r>
-            <w:r>
-              <w:rPr>
-                <w:color w:val="000000" w:themeColor="text1"/>
-                <w:szCs w:val="14"/>
-                <w:shd w:val="clear" w:color="auto" w:fill="FFFFFF"/>
-              </w:rPr>
-              <w:t>;</w:t>
-            </w:r>
-          </w:p>
-          <w:p>
-            <w:pPr>
-              <w:rPr>
-                <w:color w:val="000000" w:themeColor="text1"/>
-                <w:szCs w:val="14"/>
-                <w:shd w:val="clear" w:color="auto" w:fill="FFFFFF"/>
-              </w:rPr>
-            </w:pPr>
-          </w:p>
-          <w:p>
-            <w:pPr>
-              <w:jc w:val="both"/>
-              <w:rPr>
-                <w:b/>
-                <w:sz w:val="18"/>
-              </w:rPr>
-            </w:pPr>
-            <w:r>
-              <w:rPr>
-                <w:b/>
-                <w:sz w:val="18"/>
-              </w:rPr>
-              <w:t>Methods and Techniques</w:t>
-            </w:r>
-          </w:p>
-          <w:p>
-            <w:pPr>
-              <w:rPr>
-                <w:color w:val="000000" w:themeColor="text1"/>
-                <w:sz w:val="18"/>
-                <w:szCs w:val="14"/>
-                <w:shd w:val="clear" w:color="auto" w:fill="FFFFFF"/>
-              </w:rPr>
-            </w:pPr>
-            <w:r>
-              <w:rPr>
-                <w:b/>
-                <w:color w:val="000000" w:themeColor="text1"/>
-                <w:szCs w:val="14"/>
-                <w:shd w:val="clear" w:color="auto" w:fill="FFFFFF"/>
-              </w:rPr>
-              <w:t xml:space="preserve">           </w:t>
-            </w:r>
-            <w:proofErr w:type="spellStart"/>
-            <w:r>
-              <w:rPr>
-                <w:color w:val="000000" w:themeColor="text1"/>
-                <w:szCs w:val="14"/>
-                <w:shd w:val="clear" w:color="auto" w:fill="FFFFFF"/>
-              </w:rPr>
-              <w:t>Nulla</w:t>
-            </w:r>
-            <w:proofErr w:type="spellEnd"/>
-            <w:r>
-              <w:rPr>
-                <w:color w:val="000000" w:themeColor="text1"/>
-                <w:szCs w:val="14"/>
-                <w:shd w:val="clear" w:color="auto" w:fill="FFFFFF"/>
-              </w:rPr>
-              <w:t xml:space="preserve"> </w:t>
-            </w:r>
-            <w:proofErr w:type="spellStart"/>
-            <w:r>
-              <w:rPr>
-                <w:color w:val="000000" w:themeColor="text1"/>
-                <w:szCs w:val="14"/>
-                <w:shd w:val="clear" w:color="auto" w:fill="FFFFFF"/>
-              </w:rPr>
-              <w:t>consequat</w:t>
-            </w:r>
-            <w:proofErr w:type="spellEnd"/>
-            <w:r>
-              <w:rPr>
-                <w:color w:val="000000" w:themeColor="text1"/>
-                <w:szCs w:val="14"/>
-                <w:shd w:val="clear" w:color="auto" w:fill="FFFFFF"/>
-              </w:rPr>
-              <w:t xml:space="preserve"> </w:t>
-            </w:r>
-            <w:proofErr w:type="spellStart"/>
-            <w:r>
-              <w:rPr>
-                <w:color w:val="000000" w:themeColor="text1"/>
-                <w:szCs w:val="14"/>
-                <w:shd w:val="clear" w:color="auto" w:fill="FFFFFF"/>
-              </w:rPr>
-              <w:t>massa</w:t>
-            </w:r>
-            <w:proofErr w:type="spellEnd"/>
-            <w:r>
-              <w:rPr>
-                <w:color w:val="000000" w:themeColor="text1"/>
-                <w:szCs w:val="14"/>
-                <w:shd w:val="clear" w:color="auto" w:fill="FFFFFF"/>
-              </w:rPr>
-              <w:t xml:space="preserve"> </w:t>
-            </w:r>
-            <w:proofErr w:type="spellStart"/>
-            <w:r>
-              <w:rPr>
-                <w:color w:val="000000" w:themeColor="text1"/>
-                <w:szCs w:val="14"/>
-                <w:shd w:val="clear" w:color="auto" w:fill="FFFFFF"/>
-              </w:rPr>
-              <w:t>quis</w:t>
-            </w:r>
-            <w:proofErr w:type="spellEnd"/>
-            <w:r>
-              <w:rPr>
-                <w:color w:val="000000" w:themeColor="text1"/>
-                <w:szCs w:val="14"/>
-                <w:shd w:val="clear" w:color="auto" w:fill="FFFFFF"/>
-              </w:rPr>
-              <w:t xml:space="preserve"> </w:t>
-            </w:r>
-            <w:proofErr w:type="spellStart"/>
-            <w:r>
-              <w:rPr>
-                <w:color w:val="000000" w:themeColor="text1"/>
-                <w:szCs w:val="14"/>
-                <w:shd w:val="clear" w:color="auto" w:fill="FFFFFF"/>
-              </w:rPr>
-              <w:t>enim</w:t>
-            </w:r>
-            <w:proofErr w:type="spellEnd"/>
-            <w:r>
-              <w:rPr>
-                <w:color w:val="000000" w:themeColor="text1"/>
-                <w:szCs w:val="14"/>
-                <w:shd w:val="clear" w:color="auto" w:fill="FFFFFF"/>
-              </w:rPr>
-              <w:t xml:space="preserve">. </w:t>
-            </w:r>
-            <w:proofErr w:type="spellStart"/>
-            <w:r>
-              <w:rPr>
-                <w:color w:val="000000" w:themeColor="text1"/>
-                <w:szCs w:val="14"/>
-                <w:shd w:val="clear" w:color="auto" w:fill="FFFFFF"/>
-              </w:rPr>
-              <w:t>Donec</w:t>
-            </w:r>
-            <w:proofErr w:type="spellEnd"/>
-            <w:r>
-              <w:rPr>
-                <w:color w:val="000000" w:themeColor="text1"/>
-                <w:szCs w:val="14"/>
-                <w:shd w:val="clear" w:color="auto" w:fill="FFFFFF"/>
-              </w:rPr>
-              <w:t xml:space="preserve"> </w:t>
-            </w:r>
-            <w:proofErr w:type="spellStart"/>
-            <w:r>
-              <w:rPr>
-                <w:color w:val="000000" w:themeColor="text1"/>
-                <w:szCs w:val="14"/>
-                <w:shd w:val="clear" w:color="auto" w:fill="FFFFFF"/>
-              </w:rPr>
-              <w:t>pede</w:t>
-            </w:r>
-            <w:proofErr w:type="spellEnd"/>
-            <w:r>
-              <w:rPr>
-                <w:color w:val="000000" w:themeColor="text1"/>
-                <w:szCs w:val="14"/>
-                <w:shd w:val="clear" w:color="auto" w:fill="FFFFFF"/>
-              </w:rPr>
-              <w:t xml:space="preserve"> </w:t>
-            </w:r>
-            <w:proofErr w:type="spellStart"/>
-            <w:r>
-              <w:rPr>
-                <w:color w:val="000000" w:themeColor="text1"/>
-                <w:szCs w:val="14"/>
-                <w:shd w:val="clear" w:color="auto" w:fill="FFFFFF"/>
-              </w:rPr>
-              <w:t>justo</w:t>
-            </w:r>
-            <w:proofErr w:type="spellEnd"/>
-            <w:r>
-              <w:rPr>
-                <w:color w:val="000000" w:themeColor="text1"/>
-                <w:szCs w:val="14"/>
-                <w:shd w:val="clear" w:color="auto" w:fill="FFFFFF"/>
-              </w:rPr>
-              <w:t xml:space="preserve">, </w:t>
-            </w:r>
-            <w:proofErr w:type="spellStart"/>
-            <w:r>
-              <w:rPr>
-                <w:color w:val="000000" w:themeColor="text1"/>
-                <w:szCs w:val="14"/>
-                <w:shd w:val="clear" w:color="auto" w:fill="FFFFFF"/>
-              </w:rPr>
-              <w:t>fringilla</w:t>
-            </w:r>
-            <w:proofErr w:type="spellEnd"/>
-            <w:r>
-              <w:rPr>
-                <w:color w:val="000000" w:themeColor="text1"/>
-                <w:szCs w:val="14"/>
-                <w:shd w:val="clear" w:color="auto" w:fill="FFFFFF"/>
-              </w:rPr>
-              <w:t xml:space="preserve"> </w:t>
-            </w:r>
-            <w:proofErr w:type="spellStart"/>
-            <w:r>
-              <w:rPr>
-                <w:color w:val="000000" w:themeColor="text1"/>
-                <w:szCs w:val="14"/>
-                <w:shd w:val="clear" w:color="auto" w:fill="FFFFFF"/>
-              </w:rPr>
-              <w:t>vel</w:t>
-            </w:r>
-            <w:proofErr w:type="spellEnd"/>
-            <w:r>
-              <w:rPr>
-                <w:color w:val="000000" w:themeColor="text1"/>
-                <w:szCs w:val="14"/>
-                <w:shd w:val="clear" w:color="auto" w:fill="FFFFFF"/>
-              </w:rPr>
-              <w:t xml:space="preserve">, </w:t>
-            </w:r>
-            <w:proofErr w:type="spellStart"/>
-            <w:r>
-              <w:rPr>
-                <w:color w:val="000000" w:themeColor="text1"/>
-                <w:szCs w:val="14"/>
-                <w:shd w:val="clear" w:color="auto" w:fill="FFFFFF"/>
-              </w:rPr>
-              <w:t>aliquet</w:t>
-            </w:r>
-            <w:proofErr w:type="spellEnd"/>
-            <w:r>
-              <w:rPr>
-                <w:color w:val="000000" w:themeColor="text1"/>
-                <w:szCs w:val="14"/>
-                <w:shd w:val="clear" w:color="auto" w:fill="FFFFFF"/>
-              </w:rPr>
-              <w:t xml:space="preserve"> </w:t>
-            </w:r>
-            <w:proofErr w:type="spellStart"/>
-            <w:r>
-              <w:rPr>
-                <w:color w:val="000000" w:themeColor="text1"/>
-                <w:szCs w:val="14"/>
-                <w:shd w:val="clear" w:color="auto" w:fill="FFFFFF"/>
-              </w:rPr>
-              <w:t>nec</w:t>
-            </w:r>
-            <w:proofErr w:type="spellEnd"/>
-            <w:r>
-              <w:rPr>
-                <w:color w:val="000000" w:themeColor="text1"/>
-                <w:szCs w:val="14"/>
-                <w:shd w:val="clear" w:color="auto" w:fill="FFFFFF"/>
-              </w:rPr>
-              <w:t xml:space="preserve">, </w:t>
-            </w:r>
-            <w:proofErr w:type="spellStart"/>
-            <w:r>
-              <w:rPr>
-                <w:color w:val="000000" w:themeColor="text1"/>
-                <w:szCs w:val="14"/>
-                <w:shd w:val="clear" w:color="auto" w:fill="FFFFFF"/>
-              </w:rPr>
-              <w:t>vulputate</w:t>
-            </w:r>
-            <w:proofErr w:type="spellEnd"/>
-            <w:r>
-              <w:rPr>
-                <w:color w:val="000000" w:themeColor="text1"/>
-                <w:szCs w:val="14"/>
-                <w:shd w:val="clear" w:color="auto" w:fill="FFFFFF"/>
-              </w:rPr>
-              <w:t xml:space="preserve"> </w:t>
-            </w:r>
-            <w:proofErr w:type="spellStart"/>
-            <w:r>
-              <w:rPr>
-                <w:color w:val="000000" w:themeColor="text1"/>
-                <w:szCs w:val="14"/>
-                <w:shd w:val="clear" w:color="auto" w:fill="FFFFFF"/>
-              </w:rPr>
-              <w:t>eget</w:t>
-            </w:r>
-            <w:proofErr w:type="spellEnd"/>
-            <w:r>
-              <w:rPr>
-                <w:color w:val="000000" w:themeColor="text1"/>
-                <w:szCs w:val="14"/>
-                <w:shd w:val="clear" w:color="auto" w:fill="FFFFFF"/>
-              </w:rPr>
-              <w:t xml:space="preserve">, </w:t>
-            </w:r>
-            <w:proofErr w:type="spellStart"/>
-            <w:r>
-              <w:rPr>
-                <w:color w:val="000000" w:themeColor="text1"/>
-                <w:szCs w:val="14"/>
-                <w:shd w:val="clear" w:color="auto" w:fill="FFFFFF"/>
-              </w:rPr>
-              <w:t>arcu</w:t>
-            </w:r>
-            <w:proofErr w:type="spellEnd"/>
-            <w:r>
-              <w:rPr>
-                <w:color w:val="000000" w:themeColor="text1"/>
-                <w:szCs w:val="14"/>
-                <w:shd w:val="clear" w:color="auto" w:fill="FFFFFF"/>
-              </w:rPr>
-              <w:t>.</w:t>
-            </w:r>
-          </w:p>
-          <w:p>
-            <w:pPr>
-              <w:jc w:val="both"/>
-              <w:rPr>
-                <w:color w:val="000000" w:themeColor="text1"/>
-                <w:szCs w:val="14"/>
-                <w:shd w:val="clear" w:color="auto" w:fill="FFFFFF"/>
-              </w:rPr>
-            </w:pPr>
-            <w:r>
-              <w:t xml:space="preserve">            </w:t>
-            </w:r>
-            <w:r>
-              <w:rPr>
-                <w:color w:val="000000" w:themeColor="text1"/>
-                <w:szCs w:val="14"/>
-                <w:shd w:val="clear" w:color="auto" w:fill="FFFFFF"/>
-              </w:rPr>
-              <w:t xml:space="preserve">1. Lorem ipsum dolor sit </w:t>
-            </w:r>
-            <w:proofErr w:type="spellStart"/>
-            <w:r>
-              <w:rPr>
-                <w:color w:val="000000" w:themeColor="text1"/>
-                <w:szCs w:val="14"/>
-                <w:shd w:val="clear" w:color="auto" w:fill="FFFFFF"/>
-              </w:rPr>
-              <w:t>amet</w:t>
-            </w:r>
-            <w:proofErr w:type="spellEnd"/>
-            <w:r>
-              <w:rPr>
-                <w:color w:val="000000" w:themeColor="text1"/>
-                <w:szCs w:val="14"/>
-                <w:shd w:val="clear" w:color="auto" w:fill="FFFFFF"/>
-              </w:rPr>
-              <w:t xml:space="preserve">, </w:t>
-            </w:r>
-            <w:proofErr w:type="spellStart"/>
-            <w:r>
-              <w:rPr>
-                <w:color w:val="000000" w:themeColor="text1"/>
-                <w:szCs w:val="14"/>
-                <w:shd w:val="clear" w:color="auto" w:fill="FFFFFF"/>
-              </w:rPr>
-              <w:t>consectetuer</w:t>
-            </w:r>
-            <w:proofErr w:type="spellEnd"/>
-            <w:r>
-              <w:rPr>
-                <w:color w:val="000000" w:themeColor="text1"/>
-                <w:szCs w:val="14"/>
-                <w:shd w:val="clear" w:color="auto" w:fill="FFFFFF"/>
-              </w:rPr>
-              <w:t xml:space="preserve"> </w:t>
-            </w:r>
-            <w:proofErr w:type="spellStart"/>
-            <w:r>
-              <w:rPr>
-                <w:color w:val="000000" w:themeColor="text1"/>
-                <w:szCs w:val="14"/>
-                <w:shd w:val="clear" w:color="auto" w:fill="FFFFFF"/>
-              </w:rPr>
-              <w:t>adipiscing</w:t>
-            </w:r>
-            <w:proofErr w:type="spellEnd"/>
-            <w:r>
-              <w:rPr>
-                <w:color w:val="000000" w:themeColor="text1"/>
-                <w:szCs w:val="14"/>
-                <w:shd w:val="clear" w:color="auto" w:fill="FFFFFF"/>
-              </w:rPr>
-              <w:t xml:space="preserve"> </w:t>
-            </w:r>
-            <w:proofErr w:type="spellStart"/>
-            <w:r>
-              <w:rPr>
-                <w:color w:val="000000" w:themeColor="text1"/>
-                <w:szCs w:val="14"/>
-                <w:shd w:val="clear" w:color="auto" w:fill="FFFFFF"/>
-              </w:rPr>
-              <w:t>elit</w:t>
-            </w:r>
-            <w:proofErr w:type="spellEnd"/>
-            <w:r>
-              <w:rPr>
-                <w:color w:val="000000" w:themeColor="text1"/>
-                <w:szCs w:val="14"/>
-                <w:shd w:val="clear" w:color="auto" w:fill="FFFFFF"/>
-              </w:rPr>
-              <w:t>;</w:t>
-            </w:r>
-          </w:p>
-          <w:p>
-            <w:pPr>
-              <w:jc w:val="both"/>
-              <w:rPr>
-                <w:color w:val="000000" w:themeColor="text1"/>
-                <w:szCs w:val="14"/>
-                <w:shd w:val="clear" w:color="auto" w:fill="FFFFFF"/>
-              </w:rPr>
-            </w:pPr>
-            <w:r>
-              <w:rPr>
-                <w:color w:val="000000" w:themeColor="text1"/>
-                <w:szCs w:val="14"/>
-                <w:shd w:val="clear" w:color="auto" w:fill="FFFFFF"/>
-              </w:rPr>
-              <w:t xml:space="preserve">            2. Lorem ipsum dolor sit </w:t>
-            </w:r>
-            <w:proofErr w:type="spellStart"/>
-            <w:r>
-              <w:rPr>
-                <w:color w:val="000000" w:themeColor="text1"/>
-                <w:szCs w:val="14"/>
-                <w:shd w:val="clear" w:color="auto" w:fill="FFFFFF"/>
-              </w:rPr>
-              <w:t>amet</w:t>
-            </w:r>
-            <w:proofErr w:type="spellEnd"/>
-            <w:r>
-              <w:rPr>
-                <w:color w:val="000000" w:themeColor="text1"/>
-                <w:szCs w:val="14"/>
-                <w:shd w:val="clear" w:color="auto" w:fill="FFFFFF"/>
-              </w:rPr>
-              <w:t xml:space="preserve">, </w:t>
-            </w:r>
-            <w:proofErr w:type="spellStart"/>
-            <w:r>
-              <w:rPr>
-                <w:color w:val="000000" w:themeColor="text1"/>
-                <w:szCs w:val="14"/>
-                <w:shd w:val="clear" w:color="auto" w:fill="FFFFFF"/>
-              </w:rPr>
-              <w:t>consectetuer</w:t>
-            </w:r>
-            <w:proofErr w:type="spellEnd"/>
-            <w:r>
-              <w:rPr>
-                <w:color w:val="000000" w:themeColor="text1"/>
-                <w:szCs w:val="14"/>
-                <w:shd w:val="clear" w:color="auto" w:fill="FFFFFF"/>
-              </w:rPr>
-              <w:t xml:space="preserve"> </w:t>
-            </w:r>
-            <w:proofErr w:type="spellStart"/>
-            <w:r>
-              <w:rPr>
-                <w:color w:val="000000" w:themeColor="text1"/>
-                <w:szCs w:val="14"/>
-                <w:shd w:val="clear" w:color="auto" w:fill="FFFFFF"/>
-              </w:rPr>
-              <w:t>adipiscing</w:t>
-            </w:r>
-            <w:proofErr w:type="spellEnd"/>
-            <w:r>
-              <w:rPr>
-                <w:color w:val="000000" w:themeColor="text1"/>
-                <w:szCs w:val="14"/>
-                <w:shd w:val="clear" w:color="auto" w:fill="FFFFFF"/>
-              </w:rPr>
-              <w:t xml:space="preserve"> </w:t>
-            </w:r>
-            <w:proofErr w:type="spellStart"/>
-            <w:r>
-              <w:rPr>
-                <w:color w:val="000000" w:themeColor="text1"/>
-                <w:szCs w:val="14"/>
-                <w:shd w:val="clear" w:color="auto" w:fill="FFFFFF"/>
-              </w:rPr>
-              <w:t>elit</w:t>
-            </w:r>
-            <w:proofErr w:type="spellEnd"/>
-            <w:r>
-              <w:rPr>
-                <w:color w:val="000000" w:themeColor="text1"/>
-                <w:szCs w:val="14"/>
-                <w:shd w:val="clear" w:color="auto" w:fill="FFFFFF"/>
-              </w:rPr>
-              <w:t>;</w:t>
-            </w:r>
-          </w:p>
-          <w:p>
-            <w:pPr>
-              <w:jc w:val="both"/>
-              <w:rPr>
-                <w:color w:val="000000" w:themeColor="text1"/>
-                <w:szCs w:val="14"/>
-                <w:shd w:val="clear" w:color="auto" w:fill="FFFFFF"/>
-              </w:rPr>
-            </w:pPr>
-            <w:r>
-              <w:rPr>
-                <w:color w:val="000000" w:themeColor="text1"/>
-                <w:szCs w:val="14"/>
-                <w:shd w:val="clear" w:color="auto" w:fill="FFFFFF"/>
-              </w:rPr>
-              <w:t xml:space="preserve">            3. Lorem ipsum dolor sit </w:t>
-            </w:r>
-            <w:proofErr w:type="spellStart"/>
-            <w:r>
-              <w:rPr>
-                <w:color w:val="000000" w:themeColor="text1"/>
-                <w:szCs w:val="14"/>
-                <w:shd w:val="clear" w:color="auto" w:fill="FFFFFF"/>
-              </w:rPr>
-              <w:t>amet</w:t>
-            </w:r>
-            <w:proofErr w:type="spellEnd"/>
-            <w:r>
-              <w:rPr>
-                <w:color w:val="000000" w:themeColor="text1"/>
-                <w:szCs w:val="14"/>
-                <w:shd w:val="clear" w:color="auto" w:fill="FFFFFF"/>
-              </w:rPr>
-              <w:t xml:space="preserve">, </w:t>
-            </w:r>
-            <w:proofErr w:type="spellStart"/>
-            <w:r>
-              <w:rPr>
-                <w:color w:val="000000" w:themeColor="text1"/>
-                <w:szCs w:val="14"/>
-                <w:shd w:val="clear" w:color="auto" w:fill="FFFFFF"/>
-              </w:rPr>
-              <w:t>consectetuer</w:t>
-            </w:r>
-            <w:proofErr w:type="spellEnd"/>
-            <w:r>
-              <w:rPr>
-                <w:color w:val="000000" w:themeColor="text1"/>
-                <w:szCs w:val="14"/>
-                <w:shd w:val="clear" w:color="auto" w:fill="FFFFFF"/>
-              </w:rPr>
-              <w:t xml:space="preserve"> </w:t>
-            </w:r>
-            <w:proofErr w:type="spellStart"/>
-            <w:r>
-              <w:rPr>
-                <w:color w:val="000000" w:themeColor="text1"/>
-                <w:szCs w:val="14"/>
-                <w:shd w:val="clear" w:color="auto" w:fill="FFFFFF"/>
-              </w:rPr>
-              <w:t>adipiscing</w:t>
-            </w:r>
-            <w:proofErr w:type="spellEnd"/>
-            <w:r>
-              <w:rPr>
-                <w:color w:val="000000" w:themeColor="text1"/>
-                <w:szCs w:val="14"/>
-                <w:shd w:val="clear" w:color="auto" w:fill="FFFFFF"/>
-              </w:rPr>
-              <w:t xml:space="preserve"> </w:t>
-            </w:r>
-            <w:proofErr w:type="spellStart"/>
-            <w:r>
-              <w:rPr>
-                <w:color w:val="000000" w:themeColor="text1"/>
-                <w:szCs w:val="14"/>
-                <w:shd w:val="clear" w:color="auto" w:fill="FFFFFF"/>
-              </w:rPr>
-              <w:t>elit</w:t>
-            </w:r>
-            <w:proofErr w:type="spellEnd"/>
-            <w:r>
-              <w:rPr>
-                <w:color w:val="000000" w:themeColor="text1"/>
-                <w:szCs w:val="14"/>
-                <w:shd w:val="clear" w:color="auto" w:fill="FFFFFF"/>
-              </w:rPr>
-              <w:t>;</w:t>
-            </w:r>
-          </w:p>
-          <w:p>
-            <w:pPr>
-              <w:rPr>
-                <w:color w:val="000000" w:themeColor="text1"/>
-                <w:szCs w:val="14"/>
-                <w:shd w:val="clear" w:color="auto" w:fill="FFFFFF"/>
-              </w:rPr>
-            </w:pPr>
-          </w:p>
-          <w:p>
-            <w:pPr>
-              <w:jc w:val="both"/>
-              <w:rPr>
-                <w:b/>
-                <w:sz w:val="18"/>
-              </w:rPr>
-            </w:pPr>
-            <w:r>
-              <w:rPr>
-                <w:b/>
-                <w:sz w:val="18"/>
-              </w:rPr>
-              <w:t>Models:</w:t>
-            </w:r>
-          </w:p>
-          <w:p>
-            <w:pPr>
-              <w:rPr>
-                <w:color w:val="000000" w:themeColor="text1"/>
-                <w:szCs w:val="14"/>
-                <w:shd w:val="clear" w:color="auto" w:fill="FFFFFF"/>
-              </w:rPr>
-            </w:pPr>
-            <w:r>
-              <w:rPr>
-                <w:b/>
-                <w:color w:val="000000" w:themeColor="text1"/>
-                <w:szCs w:val="14"/>
-                <w:shd w:val="clear" w:color="auto" w:fill="FFFFFF"/>
-              </w:rPr>
-              <w:t xml:space="preserve">           </w:t>
-            </w:r>
-            <w:r>
-              <w:rPr>
-                <w:color w:val="000000" w:themeColor="text1"/>
-                <w:szCs w:val="14"/>
-                <w:shd w:val="clear" w:color="auto" w:fill="FFFFFF"/>
-              </w:rPr>
-              <w:t>Models have been used by the researcher to exhibit the reality of our system, to clarify the necessity of the users especially students or any person who doesn't have any idea about our system. Models can use for clarity, explain, and show the design structure of our system and it also gives confirmation if the system availability is good and analysis of the code meets the standard requirements.</w:t>
-            </w:r>
-          </w:p>
-          <w:p>
-            <w:pPr>
-              <w:rPr>
-                <w:color w:val="000000" w:themeColor="text1"/>
-                <w:szCs w:val="14"/>
-                <w:shd w:val="clear" w:color="auto" w:fill="FFFFFF"/>
-              </w:rPr>
-            </w:pPr>
-          </w:p>
-          <w:p>
-            <w:pPr>
-              <w:rPr>
-                <w:color w:val="000000" w:themeColor="text1"/>
-                <w:szCs w:val="14"/>
-                <w:shd w:val="clear" w:color="auto" w:fill="FFFFFF"/>
-              </w:rPr>
-            </w:pPr>
-            <w:r>
-              <w:rPr>
-                <w:b/>
-                <w:color w:val="000000" w:themeColor="text1"/>
-                <w:szCs w:val="14"/>
-                <w:shd w:val="clear" w:color="auto" w:fill="FFFFFF"/>
-              </w:rPr>
-              <w:t xml:space="preserve">           </w:t>
-            </w:r>
-            <w:r>
-              <w:rPr>
-                <w:color w:val="000000" w:themeColor="text1"/>
-                <w:szCs w:val="14"/>
-                <w:shd w:val="clear" w:color="auto" w:fill="FFFFFF"/>
-              </w:rPr>
-              <w:t>Unified Modeling Language. The researchers would apply the Unified Modeling Language (UML) diagrams or representation and notation to exhibit the analysis and corresponding models to our system. Researchers use UML because it provides clarity; it gives and shows all the flow of our applications.</w:t>
-            </w:r>
-          </w:p>
-          <w:p>
-            <w:pPr>
-              <w:rPr>
-                <w:color w:val="000000" w:themeColor="text1"/>
-                <w:szCs w:val="14"/>
-                <w:shd w:val="clear" w:color="auto" w:fill="FFFFFF"/>
-              </w:rPr>
-            </w:pPr>
-          </w:p>
-          <w:p>
-            <w:pPr>
-              <w:jc w:val="both"/>
-              <w:rPr>
-                <w:b/>
-                <w:sz w:val="18"/>
-              </w:rPr>
-            </w:pPr>
-            <w:r>
-              <w:rPr>
-                <w:b/>
-                <w:sz w:val="18"/>
-              </w:rPr>
-              <w:t>Tools:</w:t>
-            </w:r>
-          </w:p>
-          <w:p>
-            <w:pPr>
-              <w:rPr>
-                <w:color w:val="000000" w:themeColor="text1"/>
-                <w:szCs w:val="14"/>
-                <w:shd w:val="clear" w:color="auto" w:fill="FFFFFF"/>
-              </w:rPr>
-            </w:pPr>
-            <w:r>
-              <w:rPr>
-                <w:color w:val="000000" w:themeColor="text1"/>
-                <w:szCs w:val="14"/>
-                <w:shd w:val="clear" w:color="auto" w:fill="FFFFFF"/>
-              </w:rPr>
-              <w:t xml:space="preserve">         </w:t>
-            </w:r>
-            <w:r>
-              <w:rPr>
-                <w:color w:val="000000" w:themeColor="text1"/>
-                <w:szCs w:val="14"/>
-                <w:shd w:val="clear" w:color="auto" w:fill="FFFFFF"/>
-              </w:rPr>
-              <w:t>Here are the tool that we’re going to use by building the application:</w:t>
-            </w:r>
-          </w:p>
-          <w:p>
-            <w:pPr>
-              <w:jc w:val="both"/>
-              <w:rPr>
-                <w:color w:val="000000" w:themeColor="text1"/>
-                <w:szCs w:val="14"/>
-                <w:shd w:val="clear" w:color="auto" w:fill="FFFFFF"/>
-              </w:rPr>
-            </w:pPr>
-            <w:r>
-              <w:t xml:space="preserve">            </w:t>
-            </w:r>
-            <w:r>
-              <w:rPr>
-                <w:color w:val="000000" w:themeColor="text1"/>
-                <w:szCs w:val="14"/>
-                <w:shd w:val="clear" w:color="auto" w:fill="FFFFFF"/>
-              </w:rPr>
-              <w:t xml:space="preserve">1. </w:t>
-            </w:r>
-            <w:proofErr w:type="spellStart"/>
-            <w:r>
-              <w:rPr>
-                <w:color w:val="000000" w:themeColor="text1"/>
-                <w:szCs w:val="14"/>
-                <w:shd w:val="clear" w:color="auto" w:fill="FFFFFF"/>
-              </w:rPr>
-              <w:t>MongoDb</w:t>
-            </w:r>
-            <w:proofErr w:type="spellEnd"/>
-            <w:r>
-              <w:rPr>
-                <w:color w:val="000000" w:themeColor="text1"/>
-                <w:szCs w:val="14"/>
-                <w:shd w:val="clear" w:color="auto" w:fill="FFFFFF"/>
-              </w:rPr>
-              <w:t>. It is cross-platform document-oriented database program and we used this kind of database to store our correspondin</w:t>
-            </w:r>
-            <w:r>
-              <w:rPr>
-                <w:color w:val="000000" w:themeColor="text1"/>
-                <w:szCs w:val="14"/>
-                <w:shd w:val="clear" w:color="auto" w:fill="FFFFFF"/>
-              </w:rPr>
-              <w:t>g users and also to our systems</w:t>
-            </w:r>
-            <w:r>
-              <w:rPr>
-                <w:color w:val="000000" w:themeColor="text1"/>
-                <w:szCs w:val="14"/>
-                <w:shd w:val="clear" w:color="auto" w:fill="FFFFFF"/>
-              </w:rPr>
-              <w:t>;</w:t>
-            </w:r>
-          </w:p>
-          <w:p>
-            <w:pPr>
-              <w:jc w:val="both"/>
-              <w:rPr>
-                <w:color w:val="000000" w:themeColor="text1"/>
-                <w:szCs w:val="14"/>
-                <w:shd w:val="clear" w:color="auto" w:fill="FFFFFF"/>
-              </w:rPr>
-            </w:pPr>
-            <w:r>
-              <w:rPr>
-                <w:color w:val="000000" w:themeColor="text1"/>
-                <w:szCs w:val="14"/>
-                <w:shd w:val="clear" w:color="auto" w:fill="FFFFFF"/>
-              </w:rPr>
-              <w:t xml:space="preserve">            2. </w:t>
-            </w:r>
-            <w:proofErr w:type="spellStart"/>
-            <w:r>
-              <w:rPr>
-                <w:color w:val="000000" w:themeColor="text1"/>
-                <w:szCs w:val="14"/>
-                <w:shd w:val="clear" w:color="auto" w:fill="FFFFFF"/>
-              </w:rPr>
-              <w:t>Express</w:t>
+              <w:t>3. m</w:t>
+            </w:r>
+            <w:r>
+              <w:rPr>
+                <w:color w:val="000000" w:themeColor="text1"/>
+                <w:szCs w:val="14"/>
+                <w:shd w:val="clear" w:color="auto" w:fill="FFFFFF"/>
+              </w:rPr>
+              <w:t xml:space="preserve">aking an </w:t>
+            </w:r>
+            <w:r>
+              <w:rPr>
+                <w:color w:val="000000" w:themeColor="text1"/>
+                <w:szCs w:val="14"/>
+                <w:shd w:val="clear" w:color="auto" w:fill="FFFFFF"/>
+              </w:rPr>
+              <w:t>W</w:t>
+            </w:r>
+            <w:r>
+              <w:rPr>
+                <w:color w:val="000000" w:themeColor="text1"/>
+                <w:szCs w:val="14"/>
+                <w:shd w:val="clear" w:color="auto" w:fill="FFFFFF"/>
+              </w:rPr>
+              <w:t>indows</w:t>
+            </w:r>
+            <w:r>
+              <w:rPr>
+                <w:color w:val="000000" w:themeColor="text1"/>
+                <w:szCs w:val="14"/>
+                <w:shd w:val="clear" w:color="auto" w:fill="FFFFFF"/>
+              </w:rPr>
+              <w:t>/IOS</w:t>
+            </w:r>
+            <w:r>
+              <w:rPr>
+                <w:color w:val="000000" w:themeColor="text1"/>
+                <w:szCs w:val="14"/>
+                <w:shd w:val="clear" w:color="auto" w:fill="FFFFFF"/>
+              </w:rPr>
+              <w:t xml:space="preserve"> applicati</w:t>
             </w:r>
             <w:bookmarkStart w:id="0" w:name="_GoBack"/>
             <w:bookmarkEnd w:id="0"/>
@@ -2695,7 +1534,300 @@
                 <w:szCs w:val="14"/>
                 <w:shd w:val="clear" w:color="auto" w:fill="FFFFFF"/>
               </w:rPr>
-              <w:t>Js</w:t>
+              <w:t>on</w:t>
+            </w:r>
+            <w:r>
+              <w:rPr>
+                <w:color w:val="000000" w:themeColor="text1"/>
+                <w:szCs w:val="14"/>
+                <w:shd w:val="clear" w:color="auto" w:fill="FFFFFF"/>
+              </w:rPr>
+              <w:t>;</w:t>
+            </w:r>
+          </w:p>
+          <w:p>
+            <w:pPr>
+              <w:jc w:val="both"/>
+              <w:rPr>
+                <w:color w:val="000000" w:themeColor="text1"/>
+                <w:szCs w:val="14"/>
+                <w:shd w:val="clear" w:color="auto" w:fill="FFFFFF"/>
+              </w:rPr>
+            </w:pPr>
+            <w:r>
+              <w:rPr>
+                <w:color w:val="000000" w:themeColor="text1"/>
+                <w:szCs w:val="14"/>
+                <w:shd w:val="clear" w:color="auto" w:fill="FFFFFF"/>
+              </w:rPr>
+              <w:t xml:space="preserve">            </w:t>
+            </w:r>
+            <w:r>
+              <w:rPr>
+                <w:color w:val="000000" w:themeColor="text1"/>
+                <w:szCs w:val="14"/>
+                <w:shd w:val="clear" w:color="auto" w:fill="FFFFFF"/>
+              </w:rPr>
+              <w:t>4</w:t>
+            </w:r>
+            <w:r>
+              <w:rPr>
+                <w:color w:val="000000" w:themeColor="text1"/>
+                <w:szCs w:val="14"/>
+                <w:shd w:val="clear" w:color="auto" w:fill="FFFFFF"/>
+              </w:rPr>
+              <w:t xml:space="preserve">. </w:t>
+            </w:r>
+            <w:r>
+              <w:rPr>
+                <w:color w:val="000000" w:themeColor="text1"/>
+                <w:szCs w:val="14"/>
+                <w:shd w:val="clear" w:color="auto" w:fill="FFFFFF"/>
+              </w:rPr>
+              <w:t>executing different types of programming languages</w:t>
+            </w:r>
+          </w:p>
+          <w:p>
+            <w:pPr>
+              <w:jc w:val="both"/>
+              <w:rPr>
+                <w:color w:val="000000" w:themeColor="text1"/>
+                <w:szCs w:val="14"/>
+                <w:shd w:val="clear" w:color="auto" w:fill="FFFFFF"/>
+              </w:rPr>
+            </w:pPr>
+          </w:p>
+          <w:p>
+            <w:pPr>
+              <w:jc w:val="both"/>
+              <w:rPr>
+                <w:b/>
+                <w:sz w:val="18"/>
+              </w:rPr>
+            </w:pPr>
+            <w:r>
+              <w:rPr>
+                <w:b/>
+                <w:sz w:val="18"/>
+              </w:rPr>
+              <w:t>Significance of the Study:</w:t>
+            </w:r>
+          </w:p>
+          <w:p>
+            <w:pPr>
+              <w:jc w:val="both"/>
+              <w:rPr>
+                <w:color w:val="000000" w:themeColor="text1"/>
+                <w:szCs w:val="14"/>
+                <w:shd w:val="clear" w:color="auto" w:fill="FFFFFF"/>
+              </w:rPr>
+            </w:pPr>
+            <w:r>
+              <w:rPr>
+                <w:b/>
+                <w:color w:val="000000" w:themeColor="text1"/>
+                <w:szCs w:val="14"/>
+                <w:shd w:val="clear" w:color="auto" w:fill="FFFFFF"/>
+              </w:rPr>
+              <w:t xml:space="preserve">          </w:t>
+            </w:r>
+            <w:r>
+              <w:rPr>
+                <w:color w:val="000000" w:themeColor="text1"/>
+                <w:szCs w:val="14"/>
+                <w:shd w:val="clear" w:color="auto" w:fill="FFFFFF"/>
+              </w:rPr>
+              <w:t>This study will be helpful to the following:</w:t>
+            </w:r>
+          </w:p>
+          <w:p>
+            <w:pPr>
+              <w:jc w:val="both"/>
+              <w:rPr>
+                <w:color w:val="000000" w:themeColor="text1"/>
+                <w:szCs w:val="14"/>
+                <w:shd w:val="clear" w:color="auto" w:fill="FFFFFF"/>
+              </w:rPr>
+            </w:pPr>
+          </w:p>
+          <w:p>
+            <w:pPr>
+              <w:jc w:val="both"/>
+            </w:pPr>
+            <w:r>
+              <w:rPr>
+                <w:b/>
+                <w:color w:val="000000" w:themeColor="text1"/>
+                <w:szCs w:val="14"/>
+                <w:shd w:val="clear" w:color="auto" w:fill="FFFFFF"/>
+              </w:rPr>
+              <w:t xml:space="preserve">          </w:t>
+            </w:r>
+            <w:r>
+              <w:t>Students. The study will provide a system to the students that having problems with their code that they want to fix without waiting. It will help them to easily understand and get the solution to their programming-related problems in no time and less hassle.</w:t>
+            </w:r>
+          </w:p>
+          <w:p>
+            <w:pPr>
+              <w:jc w:val="both"/>
+              <w:rPr>
+                <w:color w:val="000000" w:themeColor="text1"/>
+                <w:szCs w:val="14"/>
+                <w:shd w:val="clear" w:color="auto" w:fill="FFFFFF"/>
+              </w:rPr>
+            </w:pPr>
+          </w:p>
+          <w:p>
+            <w:pPr>
+              <w:jc w:val="both"/>
+              <w:rPr>
+                <w:color w:val="000000" w:themeColor="text1"/>
+                <w:szCs w:val="14"/>
+                <w:shd w:val="clear" w:color="auto" w:fill="FFFFFF"/>
+              </w:rPr>
+            </w:pPr>
+            <w:r>
+              <w:rPr>
+                <w:b/>
+                <w:color w:val="000000" w:themeColor="text1"/>
+                <w:szCs w:val="14"/>
+                <w:shd w:val="clear" w:color="auto" w:fill="FFFFFF"/>
+              </w:rPr>
+              <w:t xml:space="preserve">          </w:t>
+            </w:r>
+            <w:r>
+              <w:rPr>
+                <w:color w:val="000000" w:themeColor="text1"/>
+                <w:szCs w:val="14"/>
+                <w:shd w:val="clear" w:color="auto" w:fill="FFFFFF"/>
+              </w:rPr>
+              <w:t>Teachers. It will help the teacher who has free time that wants to earn extra income and also improve their mental and logic in teaching. In addition, it also makes them feel happy because their teaching helps a lot of students.</w:t>
+            </w:r>
+          </w:p>
+          <w:p>
+            <w:pPr>
+              <w:jc w:val="both"/>
+              <w:rPr>
+                <w:color w:val="000000" w:themeColor="text1"/>
+                <w:szCs w:val="14"/>
+                <w:shd w:val="clear" w:color="auto" w:fill="FFFFFF"/>
+              </w:rPr>
+            </w:pPr>
+          </w:p>
+          <w:p>
+            <w:pPr>
+              <w:jc w:val="both"/>
+              <w:rPr>
+                <w:color w:val="000000" w:themeColor="text1"/>
+                <w:szCs w:val="14"/>
+                <w:shd w:val="clear" w:color="auto" w:fill="FFFFFF"/>
+              </w:rPr>
+            </w:pPr>
+            <w:r>
+              <w:rPr>
+                <w:color w:val="000000" w:themeColor="text1"/>
+                <w:szCs w:val="14"/>
+                <w:shd w:val="clear" w:color="auto" w:fill="FFFFFF"/>
+              </w:rPr>
+              <w:t xml:space="preserve">            </w:t>
+            </w:r>
+            <w:r>
+              <w:rPr>
+                <w:color w:val="000000" w:themeColor="text1"/>
+                <w:szCs w:val="14"/>
+                <w:shd w:val="clear" w:color="auto" w:fill="FFFFFF"/>
+              </w:rPr>
+              <w:t>Academic Institution. It will help them to lessen their burden in making the student understand their lessons in regards to programming courses.</w:t>
+            </w:r>
+          </w:p>
+          <w:p>
+            <w:pPr>
+              <w:jc w:val="both"/>
+              <w:rPr>
+                <w:color w:val="000000" w:themeColor="text1"/>
+                <w:szCs w:val="14"/>
+                <w:shd w:val="clear" w:color="auto" w:fill="FFFFFF"/>
+              </w:rPr>
+            </w:pPr>
+          </w:p>
+          <w:p>
+            <w:pPr>
+              <w:jc w:val="both"/>
+              <w:rPr>
+                <w:color w:val="000000" w:themeColor="text1"/>
+                <w:szCs w:val="14"/>
+                <w:shd w:val="clear" w:color="auto" w:fill="FFFFFF"/>
+              </w:rPr>
+            </w:pPr>
+            <w:r>
+              <w:rPr>
+                <w:color w:val="000000" w:themeColor="text1"/>
+                <w:szCs w:val="14"/>
+                <w:shd w:val="clear" w:color="auto" w:fill="FFFFFF"/>
+              </w:rPr>
+              <w:t xml:space="preserve">            </w:t>
+            </w:r>
+            <w:r>
+              <w:rPr>
+                <w:color w:val="000000" w:themeColor="text1"/>
+                <w:szCs w:val="14"/>
+                <w:shd w:val="clear" w:color="auto" w:fill="FFFFFF"/>
+              </w:rPr>
+              <w:t>Researchers. This study will give a big help to future researchers on how to give alternate ways on helping the students who’s struggling with their programming course they take up.</w:t>
+            </w:r>
+          </w:p>
+          <w:p>
+            <w:pPr>
+              <w:jc w:val="both"/>
+              <w:rPr>
+                <w:sz w:val="18"/>
+              </w:rPr>
+            </w:pPr>
+          </w:p>
+          <w:p>
+            <w:pPr>
+              <w:jc w:val="both"/>
+              <w:rPr>
+                <w:b/>
+                <w:sz w:val="18"/>
+              </w:rPr>
+            </w:pPr>
+            <w:r>
+              <w:rPr>
+                <w:b/>
+                <w:sz w:val="18"/>
+              </w:rPr>
+              <w:t>Sources of Data:</w:t>
+            </w:r>
+          </w:p>
+          <w:p>
+            <w:pPr>
+              <w:jc w:val="both"/>
+              <w:rPr>
+                <w:color w:val="000000" w:themeColor="text1"/>
+                <w:szCs w:val="14"/>
+                <w:shd w:val="clear" w:color="auto" w:fill="FFFFFF"/>
+              </w:rPr>
+            </w:pPr>
+            <w:r>
+              <w:t xml:space="preserve">             </w:t>
+            </w:r>
+            <w:r>
+              <w:rPr>
+                <w:color w:val="000000" w:themeColor="text1"/>
+                <w:szCs w:val="14"/>
+                <w:shd w:val="clear" w:color="auto" w:fill="FFFFFF"/>
+              </w:rPr>
+              <w:t xml:space="preserve">The idea of our data was gathered from a website such as UI design from 1on1.today, Audio Call and Video call from Google Meet, and also the Online Code Editor from the </w:t>
+            </w:r>
+            <w:proofErr w:type="spellStart"/>
+            <w:r>
+              <w:rPr>
+                <w:color w:val="000000" w:themeColor="text1"/>
+                <w:szCs w:val="14"/>
+                <w:shd w:val="clear" w:color="auto" w:fill="FFFFFF"/>
+              </w:rPr>
+              <w:t>CodePen's</w:t>
             </w:r>
             <w:proofErr w:type="spellEnd"/>
             <w:r>
@@ -2704,6 +1836,699 @@
                 <w:szCs w:val="14"/>
                 <w:shd w:val="clear" w:color="auto" w:fill="FFFFFF"/>
               </w:rPr>
+              <w:t xml:space="preserve"> website. To make our system more convenient and easy to be developed, we researchers look at an idea and a snip of the code on specific sources such as Google and GitHub.</w:t>
+            </w:r>
+          </w:p>
+          <w:p>
+            <w:pPr>
+              <w:jc w:val="both"/>
+              <w:rPr>
+                <w:color w:val="000000" w:themeColor="text1"/>
+                <w:szCs w:val="14"/>
+                <w:shd w:val="clear" w:color="auto" w:fill="FFFFFF"/>
+              </w:rPr>
+            </w:pPr>
+          </w:p>
+          <w:p>
+            <w:pPr>
+              <w:jc w:val="both"/>
+              <w:rPr>
+                <w:color w:val="000000" w:themeColor="text1"/>
+                <w:szCs w:val="14"/>
+                <w:shd w:val="clear" w:color="auto" w:fill="FFFFFF"/>
+              </w:rPr>
+            </w:pPr>
+            <w:r>
+              <w:t xml:space="preserve">            </w:t>
+            </w:r>
+            <w:r>
+              <w:rPr>
+                <w:color w:val="000000" w:themeColor="text1"/>
+                <w:szCs w:val="14"/>
+                <w:shd w:val="clear" w:color="auto" w:fill="FFFFFF"/>
+              </w:rPr>
+              <w:t xml:space="preserve">1. </w:t>
+            </w:r>
+            <w:r>
+              <w:rPr>
+                <w:color w:val="000000" w:themeColor="text1"/>
+                <w:szCs w:val="14"/>
+                <w:shd w:val="clear" w:color="auto" w:fill="FFFFFF"/>
+              </w:rPr>
+              <w:t>1on1.today.  It is a website used and bases in constructing our system's graphical user interface, along with, web-based applications, modals, buttons, and placement of the text and o</w:t>
+            </w:r>
+            <w:r>
+              <w:rPr>
+                <w:color w:val="000000" w:themeColor="text1"/>
+                <w:szCs w:val="14"/>
+                <w:shd w:val="clear" w:color="auto" w:fill="FFFFFF"/>
+              </w:rPr>
+              <w:t>ther elements of the UI designs</w:t>
+            </w:r>
+            <w:r>
+              <w:rPr>
+                <w:color w:val="000000" w:themeColor="text1"/>
+                <w:szCs w:val="14"/>
+                <w:shd w:val="clear" w:color="auto" w:fill="FFFFFF"/>
+              </w:rPr>
+              <w:t>;</w:t>
+            </w:r>
+          </w:p>
+          <w:p>
+            <w:pPr>
+              <w:jc w:val="both"/>
+              <w:rPr>
+                <w:color w:val="000000" w:themeColor="text1"/>
+                <w:szCs w:val="14"/>
+                <w:shd w:val="clear" w:color="auto" w:fill="FFFFFF"/>
+              </w:rPr>
+            </w:pPr>
+            <w:r>
+              <w:rPr>
+                <w:color w:val="000000" w:themeColor="text1"/>
+                <w:szCs w:val="14"/>
+                <w:shd w:val="clear" w:color="auto" w:fill="FFFFFF"/>
+              </w:rPr>
+              <w:t xml:space="preserve">            2. </w:t>
+            </w:r>
+            <w:r>
+              <w:rPr>
+                <w:color w:val="000000" w:themeColor="text1"/>
+                <w:szCs w:val="14"/>
+                <w:shd w:val="clear" w:color="auto" w:fill="FFFFFF"/>
+              </w:rPr>
+              <w:t>Google Meet. It is software where you can work with your group by using chat messaging with the combination of Mic Input, Speaker Output, Camera Input, and Output.</w:t>
+            </w:r>
+            <w:r>
+              <w:rPr>
+                <w:color w:val="000000" w:themeColor="text1"/>
+                <w:szCs w:val="14"/>
+                <w:shd w:val="clear" w:color="auto" w:fill="FFFFFF"/>
+              </w:rPr>
+              <w:t>;</w:t>
+            </w:r>
+          </w:p>
+          <w:p>
+            <w:pPr>
+              <w:jc w:val="both"/>
+              <w:rPr>
+                <w:color w:val="000000" w:themeColor="text1"/>
+                <w:szCs w:val="14"/>
+                <w:shd w:val="clear" w:color="auto" w:fill="FFFFFF"/>
+              </w:rPr>
+            </w:pPr>
+            <w:r>
+              <w:rPr>
+                <w:color w:val="000000" w:themeColor="text1"/>
+                <w:szCs w:val="14"/>
+                <w:shd w:val="clear" w:color="auto" w:fill="FFFFFF"/>
+              </w:rPr>
+              <w:t xml:space="preserve">            3. </w:t>
+            </w:r>
+            <w:proofErr w:type="spellStart"/>
+            <w:r>
+              <w:rPr>
+                <w:color w:val="000000" w:themeColor="text1"/>
+                <w:szCs w:val="14"/>
+                <w:shd w:val="clear" w:color="auto" w:fill="FFFFFF"/>
+              </w:rPr>
+              <w:t>CodePen</w:t>
+            </w:r>
+            <w:proofErr w:type="spellEnd"/>
+            <w:r>
+              <w:rPr>
+                <w:color w:val="000000" w:themeColor="text1"/>
+                <w:szCs w:val="14"/>
+                <w:shd w:val="clear" w:color="auto" w:fill="FFFFFF"/>
+              </w:rPr>
+              <w:t>. It is a platform where the developers and designers will provide and make a snippet of HTML, CSS, JavaScript, and other frameworks and etc.</w:t>
+            </w:r>
+            <w:r>
+              <w:rPr>
+                <w:color w:val="000000" w:themeColor="text1"/>
+                <w:szCs w:val="14"/>
+                <w:shd w:val="clear" w:color="auto" w:fill="FFFFFF"/>
+              </w:rPr>
+              <w:t>;</w:t>
+            </w:r>
+          </w:p>
+          <w:p>
+            <w:pPr>
+              <w:jc w:val="both"/>
+              <w:rPr>
+                <w:color w:val="000000" w:themeColor="text1"/>
+                <w:szCs w:val="14"/>
+                <w:shd w:val="clear" w:color="auto" w:fill="FFFFFF"/>
+              </w:rPr>
+            </w:pPr>
+            <w:r>
+              <w:rPr>
+                <w:color w:val="000000" w:themeColor="text1"/>
+                <w:szCs w:val="14"/>
+                <w:shd w:val="clear" w:color="auto" w:fill="FFFFFF"/>
+              </w:rPr>
+              <w:t xml:space="preserve">            4</w:t>
+            </w:r>
+            <w:r>
+              <w:rPr>
+                <w:color w:val="000000" w:themeColor="text1"/>
+                <w:szCs w:val="14"/>
+                <w:shd w:val="clear" w:color="auto" w:fill="FFFFFF"/>
+              </w:rPr>
+              <w:t xml:space="preserve">. </w:t>
+            </w:r>
+            <w:r>
+              <w:rPr>
+                <w:color w:val="000000" w:themeColor="text1"/>
+                <w:szCs w:val="14"/>
+                <w:shd w:val="clear" w:color="auto" w:fill="FFFFFF"/>
+              </w:rPr>
+              <w:t>Google Search Engine.  It is a search engine where it provides a lot of information and date basis on what you are looking for, such as codes, images, designs and etc.</w:t>
+            </w:r>
+            <w:r>
+              <w:rPr>
+                <w:color w:val="000000" w:themeColor="text1"/>
+                <w:szCs w:val="14"/>
+                <w:shd w:val="clear" w:color="auto" w:fill="FFFFFF"/>
+              </w:rPr>
+              <w:t>;</w:t>
+            </w:r>
+          </w:p>
+          <w:p>
+            <w:pPr>
+              <w:rPr>
+                <w:color w:val="000000" w:themeColor="text1"/>
+                <w:szCs w:val="14"/>
+                <w:shd w:val="clear" w:color="auto" w:fill="FFFFFF"/>
+              </w:rPr>
+            </w:pPr>
+          </w:p>
+          <w:p>
+            <w:pPr>
+              <w:jc w:val="both"/>
+              <w:rPr>
+                <w:b/>
+                <w:sz w:val="18"/>
+              </w:rPr>
+            </w:pPr>
+            <w:r>
+              <w:rPr>
+                <w:b/>
+                <w:sz w:val="18"/>
+              </w:rPr>
+              <w:t>Methods and Techniques</w:t>
+            </w:r>
+          </w:p>
+          <w:p>
+            <w:pPr>
+              <w:jc w:val="both"/>
+              <w:rPr>
+                <w:color w:val="000000" w:themeColor="text1"/>
+                <w:szCs w:val="14"/>
+                <w:shd w:val="clear" w:color="auto" w:fill="FFFFFF"/>
+              </w:rPr>
+            </w:pPr>
+            <w:r>
+              <w:rPr>
+                <w:b/>
+                <w:color w:val="000000" w:themeColor="text1"/>
+                <w:szCs w:val="14"/>
+                <w:shd w:val="clear" w:color="auto" w:fill="FFFFFF"/>
+              </w:rPr>
+              <w:t xml:space="preserve">           </w:t>
+            </w:r>
+            <w:r>
+              <w:rPr>
+                <w:color w:val="000000" w:themeColor="text1"/>
+                <w:szCs w:val="14"/>
+                <w:shd w:val="clear" w:color="auto" w:fill="FFFFFF"/>
+              </w:rPr>
+              <w:t>We're planning to use the MERN stack framework in developing this web application since we are knowledgeable in this area, and we already found a lot of resources and references when building this application.  Since the technology we choose is MERN, here are some possible methods and techniques that we might use in building this application:</w:t>
+            </w:r>
+          </w:p>
+          <w:p>
+            <w:pPr>
+              <w:jc w:val="both"/>
+              <w:rPr>
+                <w:color w:val="000000" w:themeColor="text1"/>
+                <w:szCs w:val="14"/>
+                <w:shd w:val="clear" w:color="auto" w:fill="FFFFFF"/>
+              </w:rPr>
+            </w:pPr>
+            <w:r>
+              <w:rPr>
+                <w:color w:val="000000" w:themeColor="text1"/>
+                <w:szCs w:val="14"/>
+                <w:shd w:val="clear" w:color="auto" w:fill="FFFFFF"/>
+              </w:rPr>
+              <w:t xml:space="preserve"> </w:t>
+            </w:r>
+            <w:r>
+              <w:t xml:space="preserve">            </w:t>
+            </w:r>
+            <w:r>
+              <w:rPr>
+                <w:color w:val="000000" w:themeColor="text1"/>
+                <w:szCs w:val="14"/>
+                <w:shd w:val="clear" w:color="auto" w:fill="FFFFFF"/>
+              </w:rPr>
+              <w:t>1</w:t>
+            </w:r>
+            <w:r>
+              <w:rPr>
+                <w:color w:val="000000" w:themeColor="text1"/>
+                <w:szCs w:val="14"/>
+                <w:shd w:val="clear" w:color="auto" w:fill="FFFFFF"/>
+              </w:rPr>
+              <w:t>.</w:t>
+            </w:r>
+            <w:r>
+              <w:rPr>
+                <w:color w:val="000000" w:themeColor="text1"/>
+                <w:szCs w:val="14"/>
+                <w:shd w:val="clear" w:color="auto" w:fill="FFFFFF"/>
+              </w:rPr>
+              <w:t xml:space="preserve"> </w:t>
+            </w:r>
+            <w:r>
+              <w:rPr>
+                <w:color w:val="000000" w:themeColor="text1"/>
+                <w:szCs w:val="14"/>
+                <w:shd w:val="clear" w:color="auto" w:fill="FFFFFF"/>
+              </w:rPr>
+              <w:t>Model-View-Control (MVC). We use this software design pattern to develop the whole backend and frontend of our application</w:t>
+            </w:r>
+            <w:r>
+              <w:rPr>
+                <w:color w:val="000000" w:themeColor="text1"/>
+                <w:szCs w:val="14"/>
+                <w:shd w:val="clear" w:color="auto" w:fill="FFFFFF"/>
+              </w:rPr>
+              <w:t>;</w:t>
+            </w:r>
+          </w:p>
+          <w:p>
+            <w:pPr>
+              <w:jc w:val="both"/>
+              <w:rPr>
+                <w:color w:val="000000" w:themeColor="text1"/>
+                <w:szCs w:val="14"/>
+                <w:shd w:val="clear" w:color="auto" w:fill="FFFFFF"/>
+              </w:rPr>
+            </w:pPr>
+            <w:r>
+              <w:rPr>
+                <w:color w:val="000000" w:themeColor="text1"/>
+                <w:szCs w:val="14"/>
+                <w:shd w:val="clear" w:color="auto" w:fill="FFFFFF"/>
+              </w:rPr>
+              <w:t xml:space="preserve">            2.</w:t>
+            </w:r>
+            <w:r>
+              <w:rPr>
+                <w:color w:val="000000" w:themeColor="text1"/>
+                <w:szCs w:val="14"/>
+                <w:shd w:val="clear" w:color="auto" w:fill="FFFFFF"/>
+              </w:rPr>
+              <w:t xml:space="preserve"> </w:t>
+            </w:r>
+            <w:r>
+              <w:rPr>
+                <w:color w:val="000000" w:themeColor="text1"/>
+                <w:szCs w:val="14"/>
+                <w:shd w:val="clear" w:color="auto" w:fill="FFFFFF"/>
+              </w:rPr>
+              <w:t>Client Side Rendering (CSR). Since we're going to use React as View in MVC, expected that once the client request a data, the server will respond a JSON/JavaScript type of data to clients browser and React will process this data into information.</w:t>
+            </w:r>
+            <w:r>
+              <w:rPr>
+                <w:color w:val="000000" w:themeColor="text1"/>
+                <w:szCs w:val="14"/>
+                <w:shd w:val="clear" w:color="auto" w:fill="FFFFFF"/>
+              </w:rPr>
+              <w:t>;</w:t>
+            </w:r>
+          </w:p>
+          <w:p>
+            <w:pPr>
+              <w:rPr>
+                <w:color w:val="000000" w:themeColor="text1"/>
+                <w:szCs w:val="14"/>
+                <w:shd w:val="clear" w:color="auto" w:fill="FFFFFF"/>
+              </w:rPr>
+            </w:pPr>
+          </w:p>
+          <w:p>
+            <w:pPr>
+              <w:jc w:val="both"/>
+              <w:rPr>
+                <w:b/>
+                <w:sz w:val="18"/>
+              </w:rPr>
+            </w:pPr>
+            <w:r>
+              <w:rPr>
+                <w:b/>
+                <w:sz w:val="18"/>
+              </w:rPr>
+              <w:t>Models:</w:t>
+            </w:r>
+          </w:p>
+          <w:p>
+            <w:pPr>
+              <w:rPr>
+                <w:color w:val="000000" w:themeColor="text1"/>
+                <w:szCs w:val="14"/>
+                <w:shd w:val="clear" w:color="auto" w:fill="FFFFFF"/>
+              </w:rPr>
+            </w:pPr>
+            <w:r>
+              <w:rPr>
+                <w:b/>
+                <w:color w:val="000000" w:themeColor="text1"/>
+                <w:szCs w:val="14"/>
+                <w:shd w:val="clear" w:color="auto" w:fill="FFFFFF"/>
+              </w:rPr>
+              <w:t xml:space="preserve">           </w:t>
+            </w:r>
+            <w:r>
+              <w:rPr>
+                <w:color w:val="000000" w:themeColor="text1"/>
+                <w:szCs w:val="14"/>
+                <w:shd w:val="clear" w:color="auto" w:fill="FFFFFF"/>
+              </w:rPr>
+              <w:t>Models have been used by the researcher to exhibit the reality of our system, to clarify the necessity of the users especially students or any person who doesn't have any idea about our system. Mo</w:t>
+            </w:r>
+            <w:r>
+              <w:rPr>
+                <w:color w:val="000000" w:themeColor="text1"/>
+                <w:szCs w:val="14"/>
+                <w:shd w:val="clear" w:color="auto" w:fill="FFFFFF"/>
+              </w:rPr>
+              <w:t>dels can use for clarity, expla</w:t>
+            </w:r>
+            <w:r>
+              <w:rPr>
+                <w:color w:val="000000" w:themeColor="text1"/>
+                <w:szCs w:val="14"/>
+                <w:shd w:val="clear" w:color="auto" w:fill="FFFFFF"/>
+              </w:rPr>
+              <w:t>n</w:t>
+            </w:r>
+            <w:r>
+              <w:rPr>
+                <w:color w:val="000000" w:themeColor="text1"/>
+                <w:szCs w:val="14"/>
+                <w:shd w:val="clear" w:color="auto" w:fill="FFFFFF"/>
+              </w:rPr>
+              <w:t>ation</w:t>
+            </w:r>
+            <w:r>
+              <w:rPr>
+                <w:color w:val="000000" w:themeColor="text1"/>
+                <w:szCs w:val="14"/>
+                <w:shd w:val="clear" w:color="auto" w:fill="FFFFFF"/>
+              </w:rPr>
+              <w:t>, and show the design structure of our system and it also gives confirmation if the system availability is good and analysis of the code meets the standard requirements.</w:t>
+            </w:r>
+          </w:p>
+          <w:p>
+            <w:pPr>
+              <w:rPr>
+                <w:color w:val="000000" w:themeColor="text1"/>
+                <w:szCs w:val="14"/>
+                <w:shd w:val="clear" w:color="auto" w:fill="FFFFFF"/>
+              </w:rPr>
+            </w:pPr>
+          </w:p>
+          <w:p>
+            <w:pPr>
+              <w:rPr>
+                <w:color w:val="000000" w:themeColor="text1"/>
+                <w:szCs w:val="14"/>
+                <w:shd w:val="clear" w:color="auto" w:fill="FFFFFF"/>
+              </w:rPr>
+            </w:pPr>
+            <w:r>
+              <w:rPr>
+                <w:b/>
+                <w:color w:val="000000" w:themeColor="text1"/>
+                <w:szCs w:val="14"/>
+                <w:shd w:val="clear" w:color="auto" w:fill="FFFFFF"/>
+              </w:rPr>
+              <w:t xml:space="preserve">           </w:t>
+            </w:r>
+            <w:r>
+              <w:rPr>
+                <w:color w:val="000000" w:themeColor="text1"/>
+                <w:szCs w:val="14"/>
+                <w:shd w:val="clear" w:color="auto" w:fill="FFFFFF"/>
+              </w:rPr>
+              <w:t>Unified Modeling Language. The researchers would apply the Unified Modeling Language (UML) diagrams or representation and notation to exhibit the analysis and corresponding models to our system. Researchers use UML because it provides clarity; it gives and shows all the flow of our applications.</w:t>
+            </w:r>
+            <w:r>
+              <w:rPr>
+                <w:color w:val="000000" w:themeColor="text1"/>
+                <w:szCs w:val="14"/>
+                <w:shd w:val="clear" w:color="auto" w:fill="FFFFFF"/>
+              </w:rPr>
+              <w:t xml:space="preserve"> </w:t>
+            </w:r>
+          </w:p>
+          <w:p>
+            <w:pPr>
+              <w:rPr>
+                <w:color w:val="000000" w:themeColor="text1"/>
+                <w:szCs w:val="14"/>
+                <w:shd w:val="clear" w:color="auto" w:fill="FFFFFF"/>
+              </w:rPr>
+            </w:pPr>
+          </w:p>
+          <w:p>
+            <w:pPr>
+              <w:rPr>
+                <w:color w:val="000000" w:themeColor="text1"/>
+                <w:szCs w:val="14"/>
+                <w:shd w:val="clear" w:color="auto" w:fill="FFFFFF"/>
+              </w:rPr>
+            </w:pPr>
+            <w:r>
+              <w:rPr>
+                <w:b/>
+                <w:color w:val="000000" w:themeColor="text1"/>
+                <w:szCs w:val="14"/>
+                <w:shd w:val="clear" w:color="auto" w:fill="FFFFFF"/>
+              </w:rPr>
+              <w:t xml:space="preserve">           </w:t>
+            </w:r>
+            <w:r>
+              <w:rPr>
+                <w:color w:val="000000" w:themeColor="text1"/>
+                <w:szCs w:val="14"/>
+                <w:shd w:val="clear" w:color="auto" w:fill="FFFFFF"/>
+              </w:rPr>
+              <w:t xml:space="preserve">There are different types of diagrams but we choose this two below because we believe that this two will show and explain in straightforward manner the all the functionality of our system and overall users interaction: </w:t>
+            </w:r>
+          </w:p>
+          <w:p>
+            <w:pPr>
+              <w:pStyle w:val="ListParagraph"/>
+              <w:numPr>
+                <w:ilvl w:val="0"/>
+                <w:numId w:val="1"/>
+              </w:numPr>
+              <w:rPr>
+                <w:color w:val="000000" w:themeColor="text1"/>
+                <w:szCs w:val="14"/>
+                <w:shd w:val="clear" w:color="auto" w:fill="FFFFFF"/>
+              </w:rPr>
+            </w:pPr>
+            <w:r>
+              <w:rPr>
+                <w:color w:val="000000" w:themeColor="text1"/>
+                <w:szCs w:val="14"/>
+                <w:shd w:val="clear" w:color="auto" w:fill="FFFFFF"/>
+              </w:rPr>
+              <w:t>Class Diagram</w:t>
+            </w:r>
+            <w:r>
+              <w:rPr>
+                <w:color w:val="000000" w:themeColor="text1"/>
+                <w:szCs w:val="14"/>
+                <w:shd w:val="clear" w:color="auto" w:fill="FFFFFF"/>
+              </w:rPr>
+              <w:t>;</w:t>
+            </w:r>
+          </w:p>
+          <w:p>
+            <w:pPr>
+              <w:pStyle w:val="ListParagraph"/>
+              <w:numPr>
+                <w:ilvl w:val="0"/>
+                <w:numId w:val="1"/>
+              </w:numPr>
+              <w:rPr>
+                <w:color w:val="000000" w:themeColor="text1"/>
+                <w:szCs w:val="14"/>
+                <w:shd w:val="clear" w:color="auto" w:fill="FFFFFF"/>
+              </w:rPr>
+            </w:pPr>
+            <w:r>
+              <w:rPr>
+                <w:color w:val="000000" w:themeColor="text1"/>
+                <w:szCs w:val="14"/>
+                <w:shd w:val="clear" w:color="auto" w:fill="FFFFFF"/>
+              </w:rPr>
+              <w:t>Use Case Diagram</w:t>
+            </w:r>
+            <w:r>
+              <w:rPr>
+                <w:color w:val="000000" w:themeColor="text1"/>
+                <w:szCs w:val="14"/>
+                <w:shd w:val="clear" w:color="auto" w:fill="FFFFFF"/>
+              </w:rPr>
+              <w:t>;</w:t>
+            </w:r>
+          </w:p>
+          <w:p>
+            <w:pPr>
+              <w:rPr>
+                <w:color w:val="000000" w:themeColor="text1"/>
+                <w:szCs w:val="14"/>
+                <w:shd w:val="clear" w:color="auto" w:fill="FFFFFF"/>
+              </w:rPr>
+            </w:pPr>
+          </w:p>
+          <w:p>
+            <w:pPr>
+              <w:jc w:val="both"/>
+              <w:rPr>
+                <w:b/>
+                <w:sz w:val="18"/>
+              </w:rPr>
+            </w:pPr>
+            <w:r>
+              <w:rPr>
+                <w:b/>
+                <w:sz w:val="18"/>
+              </w:rPr>
+              <w:lastRenderedPageBreak/>
+              <w:t>Tools:</w:t>
+            </w:r>
+          </w:p>
+          <w:p>
+            <w:pPr>
+              <w:rPr>
+                <w:color w:val="000000" w:themeColor="text1"/>
+                <w:szCs w:val="14"/>
+                <w:shd w:val="clear" w:color="auto" w:fill="FFFFFF"/>
+              </w:rPr>
+            </w:pPr>
+            <w:r>
+              <w:rPr>
+                <w:color w:val="000000" w:themeColor="text1"/>
+                <w:szCs w:val="14"/>
+                <w:shd w:val="clear" w:color="auto" w:fill="FFFFFF"/>
+              </w:rPr>
+              <w:t xml:space="preserve">         </w:t>
+            </w:r>
+            <w:r>
+              <w:rPr>
+                <w:color w:val="000000" w:themeColor="text1"/>
+                <w:szCs w:val="14"/>
+                <w:shd w:val="clear" w:color="auto" w:fill="FFFFFF"/>
+              </w:rPr>
+              <w:t>Here are the tool that we’re going to use by building the application:</w:t>
+            </w:r>
+          </w:p>
+          <w:p>
+            <w:pPr>
+              <w:jc w:val="both"/>
+              <w:rPr>
+                <w:color w:val="000000" w:themeColor="text1"/>
+                <w:szCs w:val="14"/>
+                <w:shd w:val="clear" w:color="auto" w:fill="FFFFFF"/>
+              </w:rPr>
+            </w:pPr>
+            <w:r>
+              <w:t xml:space="preserve">            </w:t>
+            </w:r>
+            <w:r>
+              <w:rPr>
+                <w:color w:val="000000" w:themeColor="text1"/>
+                <w:szCs w:val="14"/>
+                <w:shd w:val="clear" w:color="auto" w:fill="FFFFFF"/>
+              </w:rPr>
+              <w:t xml:space="preserve">1. </w:t>
+            </w:r>
+            <w:proofErr w:type="spellStart"/>
+            <w:r>
+              <w:rPr>
+                <w:color w:val="000000" w:themeColor="text1"/>
+                <w:szCs w:val="14"/>
+                <w:shd w:val="clear" w:color="auto" w:fill="FFFFFF"/>
+              </w:rPr>
+              <w:t>MongoDb</w:t>
+            </w:r>
+            <w:proofErr w:type="spellEnd"/>
+            <w:r>
+              <w:rPr>
+                <w:color w:val="000000" w:themeColor="text1"/>
+                <w:szCs w:val="14"/>
+                <w:shd w:val="clear" w:color="auto" w:fill="FFFFFF"/>
+              </w:rPr>
+              <w:t>. It is cross-platform document-oriented database program and we used this kind of database to store our correspondin</w:t>
+            </w:r>
+            <w:r>
+              <w:rPr>
+                <w:color w:val="000000" w:themeColor="text1"/>
+                <w:szCs w:val="14"/>
+                <w:shd w:val="clear" w:color="auto" w:fill="FFFFFF"/>
+              </w:rPr>
+              <w:t>g users and also to our systems</w:t>
+            </w:r>
+            <w:r>
+              <w:rPr>
+                <w:color w:val="000000" w:themeColor="text1"/>
+                <w:szCs w:val="14"/>
+                <w:shd w:val="clear" w:color="auto" w:fill="FFFFFF"/>
+              </w:rPr>
+              <w:t>;</w:t>
+            </w:r>
+          </w:p>
+          <w:p>
+            <w:pPr>
+              <w:jc w:val="both"/>
+              <w:rPr>
+                <w:color w:val="000000" w:themeColor="text1"/>
+                <w:szCs w:val="14"/>
+                <w:shd w:val="clear" w:color="auto" w:fill="FFFFFF"/>
+              </w:rPr>
+            </w:pPr>
+            <w:r>
+              <w:rPr>
+                <w:color w:val="000000" w:themeColor="text1"/>
+                <w:szCs w:val="14"/>
+                <w:shd w:val="clear" w:color="auto" w:fill="FFFFFF"/>
+              </w:rPr>
+              <w:t xml:space="preserve">            2. </w:t>
+            </w:r>
+            <w:proofErr w:type="spellStart"/>
+            <w:r>
+              <w:rPr>
+                <w:color w:val="000000" w:themeColor="text1"/>
+                <w:szCs w:val="14"/>
+                <w:shd w:val="clear" w:color="auto" w:fill="FFFFFF"/>
+              </w:rPr>
+              <w:t>ExpressJs</w:t>
+            </w:r>
+            <w:proofErr w:type="spellEnd"/>
+            <w:r>
+              <w:rPr>
+                <w:color w:val="000000" w:themeColor="text1"/>
+                <w:szCs w:val="14"/>
+                <w:shd w:val="clear" w:color="auto" w:fill="FFFFFF"/>
+              </w:rPr>
               <w:t>. We decided to use this framework because it's much easier to create and manage complex routing, middleware and much easier in the handling of requests and responses. This framework makes it easier to organize our applic</w:t>
             </w:r>
             <w:r>
@@ -2772,7 +2597,6 @@
                 <w:szCs w:val="14"/>
                 <w:shd w:val="clear" w:color="auto" w:fill="FFFFFF"/>
               </w:rPr>
-              <w:lastRenderedPageBreak/>
               <w:t xml:space="preserve">            4</w:t>
             </w:r>
             <w:r>
@@ -2799,25 +2623,7 @@
                 <w:szCs w:val="14"/>
                 <w:shd w:val="clear" w:color="auto" w:fill="FFFFFF"/>
               </w:rPr>
-              <w:t xml:space="preserve">. We want to use JavaScript on the server-side to create an API in our application </w:t>
-            </w:r>
-            <w:proofErr w:type="spellStart"/>
-            <w:r>
-              <w:rPr>
-                <w:color w:val="000000" w:themeColor="text1"/>
-                <w:szCs w:val="14"/>
-                <w:shd w:val="clear" w:color="auto" w:fill="FFFFFF"/>
-              </w:rPr>
-              <w:t>application</w:t>
-            </w:r>
-            <w:proofErr w:type="spellEnd"/>
-            <w:r>
-              <w:rPr>
-                <w:color w:val="000000" w:themeColor="text1"/>
-                <w:szCs w:val="14"/>
-                <w:shd w:val="clear" w:color="auto" w:fill="FFFFFF"/>
-              </w:rPr>
-              <w:t xml:space="preserve"> that</w:t>
+              <w:t>. We want to use JavaScript on the server-side to create an API in our application that</w:t>
             </w:r>
             <w:r>
               <w:rPr>
@@ -3113,6 +2919,103 @@
     </w:sectPr>
   </w:body>
 </w:document>
+</file>
+
+<file path=word/numbering.xml><?xml version="1.0" encoding="utf-8"?>
+<w:numbering xmlns:wpc="http://schemas.microsoft.com/office/word/2010/wordprocessingCanvas" xmlns:cx="http://schemas.microsoft.com/office/drawing/2014/chartex" xmlns:cx1="http://schemas.microsoft.com/office/drawing/2015/9/8/chartex" xmlns:mc="http://schemas.openxmlformats.org/markup-compatibility/2006" xmlns:o="urn:schemas-microsoft-com:office:office" xmlns:r="http://schemas.openxmlformats.org/officeDocument/2006/relationships" xmlns:m="http://schemas.openxmlformats.org/officeDocument/2006/math" xmlns:v="urn:schemas-microsoft-com:vml" xmlns:wp14="http://schemas.microsoft.com/office/word/2010/wordprocessingDrawing" xmlns:wp="http://schemas.openxmlformats.org/drawingml/2006/wordprocessingDrawing" xmlns:w10="urn:schemas-microsoft-com:office:word" xmlns:w="http://schemas.openxmlformats.org/wordprocessingml/2006/main" xmlns:w14="http://schemas.microsoft.com/office/word/2010/wordml" xmlns:w15="http://schemas.microsoft.com/office/word/2012/wordml" xmlns:w16se="http://schemas.microsoft.com/office/word/2015/wordml/symex" xmlns:wpg="http://schemas.microsoft.com/office/word/2010/wordprocessingGroup" xmlns:wpi="http://schemas.microsoft.com/office/word/2010/wordprocessingInk" xmlns:wne="http://schemas.microsoft.com/office/word/2006/wordml" xmlns:wps="http://schemas.microsoft.com/office/word/2010/wordprocessingShape" mc:Ignorable="w14 w15 w16se wp14">
+  <w:abstractNum w:abstractNumId="0" w15:restartNumberingAfterBreak="0">
+    <w:nsid w:val="1AE8776C"/>
+    <w:multiLevelType w:val="hybridMultilevel"/>
+    <w:tmpl w:val="9418D5A6"/>
+    <w:lvl w:ilvl="0" w:tplc="E2F6A2F8">
+      <w:start w:val="1"/>
+      <w:numFmt w:val="decimal"/>
+      <w:lvlText w:val="%1."/>
+      <w:lvlJc w:val="left"/>
+      <w:pPr>
+        <w:ind w:left="960" w:hanging="360"/>
+      </w:pPr>
+      <w:rPr>
+        <w:rFonts w:hint="default"/>
+      </w:rPr>
+    </w:lvl>
+    <w:lvl w:ilvl="1" w:tplc="34090019" w:tentative="1">
+      <w:start w:val="1"/>
+      <w:numFmt w:val="lowerLetter"/>
+      <w:lvlText w:val="%2."/>
+      <w:lvlJc w:val="left"/>
+      <w:pPr>
+        <w:ind w:left="1680" w:hanging="360"/>
+      </w:pPr>
+    </w:lvl>
+    <w:lvl w:ilvl="2" w:tplc="3409001B" w:tentative="1">
+      <w:start w:val="1"/>
+      <w:numFmt w:val="lowerRoman"/>
+      <w:lvlText w:val="%3."/>
+      <w:lvlJc w:val="right"/>
+      <w:pPr>
+        <w:ind w:left="2400" w:hanging="180"/>
+      </w:pPr>
+    </w:lvl>
+    <w:lvl w:ilvl="3" w:tplc="3409000F" w:tentative="1">
+      <w:start w:val="1"/>
+      <w:numFmt w:val="decimal"/>
+      <w:lvlText w:val="%4."/>
+      <w:lvlJc w:val="left"/>
+      <w:pPr>
+        <w:ind w:left="3120" w:hanging="360"/>
+      </w:pPr>
+    </w:lvl>
+    <w:lvl w:ilvl="4" w:tplc="34090019" w:tentative="1">
+      <w:start w:val="1"/>
+      <w:numFmt w:val="lowerLetter"/>
+      <w:lvlText w:val="%5."/>
+      <w:lvlJc w:val="left"/>
+      <w:pPr>
+        <w:ind w:left="3840" w:hanging="360"/>
+      </w:pPr>
+    </w:lvl>
+    <w:lvl w:ilvl="5" w:tplc="3409001B" w:tentative="1">
+      <w:start w:val="1"/>
+      <w:numFmt w:val="lowerRoman"/>
+      <w:lvlText w:val="%6."/>
+      <w:lvlJc w:val="right"/>
+      <w:pPr>
+        <w:ind w:left="4560" w:hanging="180"/>
+      </w:pPr>
+    </w:lvl>
+    <w:lvl w:ilvl="6" w:tplc="3409000F" w:tentative="1">
+      <w:start w:val="1"/>
+      <w:numFmt w:val="decimal"/>
+      <w:lvlText w:val="%7."/>
+      <w:lvlJc w:val="left"/>
+      <w:pPr>
+        <w:ind w:left="5280" w:hanging="360"/>
+      </w:pPr>
+    </w:lvl>
+    <w:lvl w:ilvl="7" w:tplc="34090019" w:tentative="1">
+      <w:start w:val="1"/>
+      <w:numFmt w:val="lowerLetter"/>
+      <w:lvlText w:val="%8."/>
+      <w:lvlJc w:val="left"/>
+      <w:pPr>
+        <w:ind w:left="6000" w:hanging="360"/>
+      </w:pPr>
+    </w:lvl>
+    <w:lvl w:ilvl="8" w:tplc="3409001B" w:tentative="1">
+      <w:start w:val="1"/>
+      <w:numFmt w:val="lowerRoman"/>
+      <w:lvlText w:val="%9."/>
+      <w:lvlJc w:val="right"/>
+      <w:pPr>
+        <w:ind w:left="6720" w:hanging="180"/>
+      </w:pPr>
+    </w:lvl>
+  </w:abstractNum>
+  <w:num w:numId="1">
+    <w:abstractNumId w:val="0"/>
+  </w:num>
+</w:numbering>
 </file>
 
 <file path=word/styles.xml><?xml version="1.0" encoding="utf-8"?>
@@ -3586,6 +3489,17 @@
       </w:tblBorders>
     </w:tblPr>
   </w:style>
+  <w:style w:type="paragraph" w:styleId="ListParagraph">
+    <w:name w:val="List Paragraph"/>
+    <w:basedOn w:val="Normal"/>
+    <w:uiPriority w:val="34"/>
+    <w:qFormat/>
+    <w:rsid w:val="00564406"/>
+    <w:pPr>
+      <w:ind w:left="720"/>
+      <w:contextualSpacing/>
+    </w:pPr>
+  </w:style>
 </w:styles>
 </file>
 

</xml_diff>

<commit_message>
Missing Semicolon Fixed and PDF Verison Added
</commit_message>
<xml_diff>
--- a/CAPSTONE-PROPOSAL-SHEET.docx
+++ b/CAPSTONE-PROPOSAL-SHEET.docx
@@ -6,8 +6,6 @@
       <w:pPr>
         <w:spacing w:after="0" w:line="240" w:lineRule="auto"/>
       </w:pPr>
-      <w:bookmarkStart w:id="0" w:name="_GoBack"/>
-      <w:bookmarkEnd w:id="0"/>
       <w:r>
         <w:rPr>
           <w:rFonts w:ascii="Calibri" w:hAnsi="Calibri"/>
@@ -819,7 +817,7 @@
                 <w:szCs w:val="14"/>
                 <w:shd w:val="clear" w:color="auto" w:fill="FFFFFF"/>
               </w:rPr>
-              <w:t>.</w:t>
+              <w:t>;</w:t>
             </w:r>
           </w:p>
           <w:p>
@@ -1653,6 +1651,14 @@
                 <w:shd w:val="clear" w:color="auto" w:fill="FFFFFF"/>
               </w:rPr>
               <w:t>executing different types of programming languages</w:t>
+            </w:r>
+            <w:r>
+              <w:rPr>
+                <w:color w:val="000000" w:themeColor="text1"/>
+                <w:szCs w:val="14"/>
+                <w:shd w:val="clear" w:color="auto" w:fill="FFFFFF"/>
+              </w:rPr>
+              <w:t>;</w:t>
             </w:r>
           </w:p>
           <w:p>
@@ -2600,6 +2606,16 @@
               </w:rPr>
               <w:t>1. Unified Modeling Language</w:t>
             </w:r>
+            <w:r>
+              <w:rPr>
+                <w:color w:val="000000" w:themeColor="text1"/>
+                <w:szCs w:val="14"/>
+                <w:shd w:val="clear" w:color="auto" w:fill="FFFFFF"/>
+              </w:rPr>
+              <w:t>;</w:t>
+            </w:r>
+            <w:bookmarkStart w:id="0" w:name="_GoBack"/>
+            <w:bookmarkEnd w:id="0"/>
           </w:p>
           <w:p>
             <w:pPr>

</xml_diff>

<commit_message>
Academic Details has been revised.
</commit_message>
<xml_diff>
--- a/CAPSTONE-PROPOSAL-SHEET.docx
+++ b/CAPSTONE-PROPOSAL-SHEET.docx
@@ -6,6 +6,8 @@
       <w:pPr>
         <w:spacing w:after="0" w:line="240" w:lineRule="auto"/>
       </w:pPr>
+      <w:bookmarkStart w:id="0" w:name="_GoBack"/>
+      <w:bookmarkEnd w:id="0"/>
       <w:r>
         <w:rPr>
           <w:rFonts w:ascii="Calibri" w:hAnsi="Calibri"/>
@@ -1811,7 +1813,7 @@
                 <w:szCs w:val="14"/>
                 <w:shd w:val="clear" w:color="auto" w:fill="FFFFFF"/>
               </w:rPr>
-              <w:t>Academic Institution. It will help them to lessen their burden in making the student understand their lessons in regards to programming courses.</w:t>
+              <w:t>Academic Institution. It will help them to lessen their burden in making the student understand their lessons in regards to curriculum courses related to programming that they offer.</w:t>
             </w:r>
           </w:p>
           <w:p>
@@ -2614,8 +2616,6 @@
               </w:rPr>
               <w:t>;</w:t>
             </w:r>
-            <w:bookmarkStart w:id="0" w:name="_GoBack"/>
-            <w:bookmarkEnd w:id="0"/>
           </w:p>
           <w:p>
             <w:pPr>

</xml_diff>